<commit_message>
getting finish & anleitung
</commit_message>
<xml_diff>
--- a/Documents/Bedienungsanleitung/Anleitung.docx
+++ b/Documents/Bedienungsanleitung/Anleitung.docx
@@ -129,7 +129,79 @@
           <w:szCs w:val="36"/>
           <w:lang w:val="de-DE"/>
         </w:rPr>
-        <w:t>Emily Wangler, Yacine Mekesser, Christoph Mathis, Remo Höppli</w:t>
+        <w:t xml:space="preserve">Emily </w:t>
+      </w:r>
+      <w:proofErr w:type="spellStart"/>
+      <w:r>
+        <w:rPr>
+          <w:rFonts w:asciiTheme="minorHAnsi" w:hAnsiTheme="minorHAnsi"/>
+          <w:b/>
+          <w:color w:val="595959" w:themeColor="text1" w:themeTint="A6"/>
+          <w:sz w:val="36"/>
+          <w:szCs w:val="36"/>
+          <w:lang w:val="de-DE"/>
+        </w:rPr>
+        <w:t>Wangler</w:t>
+      </w:r>
+      <w:proofErr w:type="spellEnd"/>
+      <w:r>
+        <w:rPr>
+          <w:rFonts w:asciiTheme="minorHAnsi" w:hAnsiTheme="minorHAnsi"/>
+          <w:b/>
+          <w:color w:val="595959" w:themeColor="text1" w:themeTint="A6"/>
+          <w:sz w:val="36"/>
+          <w:szCs w:val="36"/>
+          <w:lang w:val="de-DE"/>
+        </w:rPr>
+        <w:t xml:space="preserve">, </w:t>
+      </w:r>
+      <w:proofErr w:type="spellStart"/>
+      <w:r>
+        <w:rPr>
+          <w:rFonts w:asciiTheme="minorHAnsi" w:hAnsiTheme="minorHAnsi"/>
+          <w:b/>
+          <w:color w:val="595959" w:themeColor="text1" w:themeTint="A6"/>
+          <w:sz w:val="36"/>
+          <w:szCs w:val="36"/>
+          <w:lang w:val="de-DE"/>
+        </w:rPr>
+        <w:t>Yacine</w:t>
+      </w:r>
+      <w:proofErr w:type="spellEnd"/>
+      <w:r>
+        <w:rPr>
+          <w:rFonts w:asciiTheme="minorHAnsi" w:hAnsiTheme="minorHAnsi"/>
+          <w:b/>
+          <w:color w:val="595959" w:themeColor="text1" w:themeTint="A6"/>
+          <w:sz w:val="36"/>
+          <w:szCs w:val="36"/>
+          <w:lang w:val="de-DE"/>
+        </w:rPr>
+        <w:t xml:space="preserve"> </w:t>
+      </w:r>
+      <w:proofErr w:type="spellStart"/>
+      <w:r>
+        <w:rPr>
+          <w:rFonts w:asciiTheme="minorHAnsi" w:hAnsiTheme="minorHAnsi"/>
+          <w:b/>
+          <w:color w:val="595959" w:themeColor="text1" w:themeTint="A6"/>
+          <w:sz w:val="36"/>
+          <w:szCs w:val="36"/>
+          <w:lang w:val="de-DE"/>
+        </w:rPr>
+        <w:t>Mekesser</w:t>
+      </w:r>
+      <w:proofErr w:type="spellEnd"/>
+      <w:r>
+        <w:rPr>
+          <w:rFonts w:asciiTheme="minorHAnsi" w:hAnsiTheme="minorHAnsi"/>
+          <w:b/>
+          <w:color w:val="595959" w:themeColor="text1" w:themeTint="A6"/>
+          <w:sz w:val="36"/>
+          <w:szCs w:val="36"/>
+          <w:lang w:val="de-DE"/>
+        </w:rPr>
+        <w:t>, Christoph Mathis, Remo Höppli</w:t>
       </w:r>
     </w:p>
     <w:p>
@@ -192,7 +264,7 @@
           <w:szCs w:val="36"/>
           <w:lang w:val="de-DE"/>
         </w:rPr>
-        <w:t>01.12.2014</w:t>
+        <w:t>02.12.2014</w:t>
       </w:r>
       <w:r>
         <w:rPr>
@@ -950,18 +1022,32 @@
         <w:t xml:space="preserve">Das schnelle Spiel ist die passende Herausforderung für zwischendurch. </w:t>
       </w:r>
       <w:r>
-        <w:t>Es geht darum in einem zufällig generierten Level die Container so auf dem Schiff zu verteilen um eine möglichst hohe Punktezahl zu erreichen. Knacken Sie den High-score?</w:t>
+        <w:t>Es geht darum in einem zufällig generierten Level die Container</w:t>
+      </w:r>
+      <w:r>
+        <w:t xml:space="preserve"> so auf dem Schiff zu verteilen, dass </w:t>
+      </w:r>
+      <w:r>
+        <w:t>ei</w:t>
+      </w:r>
+      <w:r>
+        <w:t>ne möglichst hohe Punktezahl erreicht wird</w:t>
+      </w:r>
+      <w:r>
+        <w:t>. Knacken Sie den High-score?</w:t>
       </w:r>
     </w:p>
     <w:p>
       <w:bookmarkStart w:id="4" w:name="_Toc405213329"/>
       <w:bookmarkStart w:id="5" w:name="_Toc405215381"/>
+      <w:proofErr w:type="spellStart"/>
       <w:r>
         <w:rPr>
           <w:rStyle w:val="berschrift2Zchn"/>
         </w:rPr>
         <w:t>Carreer</w:t>
       </w:r>
+      <w:proofErr w:type="spellEnd"/>
       <w:r>
         <w:rPr>
           <w:rStyle w:val="berschrift2Zchn"/>
@@ -978,10 +1064,21 @@
       <w:bookmarkEnd w:id="5"/>
       <w:r>
         <w:br/>
-        <w:t xml:space="preserve">Der Karriere Modus eignet sich für Personen, welche sich den abwechslungsreichen Levels stellen wollen. Dabei werden Schiffe verschiedenster Grössen mit Container beladen. Dabei müssen die einzelnen Levels erst freigeschaltet und bieten natürlich  die anspruchsvolle Möglichkeit auf den Level eigenen High-score. </w:t>
+        <w:t xml:space="preserve">Der Karriere Modus eignet sich für Personen, welche sich den abwechslungsreichen Levels stellen wollen. </w:t>
+      </w:r>
+      <w:r>
+        <w:t>Es</w:t>
+      </w:r>
+      <w:r>
+        <w:t xml:space="preserve"> werden Schiffe verschiedenster Grössen mit Container beladen. Dabei müssen die einzelnen Levels erst freigeschaltet</w:t>
+      </w:r>
+      <w:r>
+        <w:t xml:space="preserve"> werden</w:t>
+      </w:r>
+      <w:r>
+        <w:t xml:space="preserve"> und bieten die anspruchsvolle Möglichkeit auf den Level eigenen High-score. </w:t>
       </w:r>
     </w:p>
-    <w:p/>
     <w:p>
       <w:bookmarkStart w:id="6" w:name="_Toc405213330"/>
       <w:bookmarkStart w:id="7" w:name="_Toc405215382"/>
@@ -1010,7 +1107,13 @@
         <w:t xml:space="preserve">Für Personen mit viel Zeit eignet sich das unendliche Spiel. Hierbei wird vom Spieler verlangt unendlich viele Container auf Schiffe zu beladen. Der Spieler entscheidet, wann sein Schiff genügend beladen ist, und </w:t>
       </w:r>
       <w:r>
-        <w:t>schickt sie per Knopfdruck auf die Reise. Sofort erscheint das nächste Schiff, welches im Eiltempo zu beladen gilt.</w:t>
+        <w:t xml:space="preserve">schickt sie per Knopfdruck auf die Reise. Sofort erscheint das nächste Schiff, welches </w:t>
+      </w:r>
+      <w:r>
+        <w:t xml:space="preserve">es </w:t>
+      </w:r>
+      <w:r>
+        <w:t>im Eiltempo zu beladen gilt.</w:t>
       </w:r>
       <w:bookmarkStart w:id="8" w:name="_Toc405213331"/>
     </w:p>
@@ -1029,7 +1132,13 @@
     </w:p>
     <w:p>
       <w:r>
-        <w:t xml:space="preserve">Die Container, welche in einer vorgegebenen Länge und mit einem vorgegebenen Gewicht vorliegen, müssen möglichst gleichmässig auf dem Schiff verteilt werden. Dies bedeutet, dass dabei keine Lücken entstehen sollten und die Gewichtsbelastung im vorderen, sowie hinteren Teil des Schiffes und auch punktuell möglichst ausgeglichen sein soll. Die Vorschau über die nächsten, zu verladenden Container, wird als Zug am oberen Bildschirmrand dargestellt, welche sich stetig vorwärts bewegt. Erreicht ein Container auf diesem Zug den rechten Bildschirmrand </w:t>
+        <w:t>Die Container, welche in einer vorgegebenen Länge und mit einem vorgegebenen Gewicht vorliegen, müssen möglichst gleichmässig auf dem Schiff verteilt werden. Dies bedeutet, dass dabei keine Lücken entstehen sollten und die Gewichtsbelastung im vorderen, sowie hinteren Teil des Schiffes und auch punktuell möglichst ausgeglichen sein soll. Die Vorschau über die nächsten, zu verladenden Container, wird als Zug am oberen Bildschirmrand dargestellt, welche</w:t>
+      </w:r>
+      <w:r>
+        <w:t>r</w:t>
+      </w:r>
+      <w:r>
+        <w:t xml:space="preserve"> sich stetig vorwärts bewegt. Erreicht ein Container auf diesem Zug den rechten Bildschirmrand </w:t>
       </w:r>
       <w:r>
         <w:t>wird er zerstört</w:t>
@@ -1897,7 +2006,13 @@
         </w:numPr>
       </w:pPr>
       <w:r>
-        <w:t>Die Zugvorschau zeigt die nächsten Container an, welche es zu beladen gilt</w:t>
+        <w:t>Die Zugvorschau zeigt die nächs</w:t>
+      </w:r>
+      <w:r>
+        <w:t>ten Container an, welche es zu ver</w:t>
+      </w:r>
+      <w:r>
+        <w:t>laden gilt</w:t>
       </w:r>
     </w:p>
     <w:p>
@@ -1921,7 +2036,10 @@
         </w:numPr>
       </w:pPr>
       <w:r>
-        <w:t>Die Ladungswarnleuchte Warnt vor zu hoher punktueller Belastung.</w:t>
+        <w:t>Die Ladungswarnleuchte w</w:t>
+      </w:r>
+      <w:r>
+        <w:t>arnt vor zu hoher punktueller Belastung.</w:t>
       </w:r>
     </w:p>
     <w:p>
@@ -3407,7 +3525,19 @@
         </mc:AlternateContent>
       </w:r>
       <w:r>
-        <w:t>Wählen Sie im Hauptmenü den Menüpunkt Play.</w:t>
+        <w:t xml:space="preserve">Wählen Sie im Hauptmenü den Menüpunkt </w:t>
+      </w:r>
+      <w:r>
+        <w:t>„</w:t>
+      </w:r>
+      <w:r>
+        <w:t>Play</w:t>
+      </w:r>
+      <w:r>
+        <w:t>“</w:t>
+      </w:r>
+      <w:r>
+        <w:t>.</w:t>
       </w:r>
     </w:p>
     <w:p/>
@@ -3640,7 +3770,19 @@
         </mc:AlternateContent>
       </w:r>
       <w:r>
-        <w:t>Wählen Sie im Spielmenü den Menüpunkt Quick Game.</w:t>
+        <w:t xml:space="preserve">Wählen Sie im Spielmenü den Menüpunkt </w:t>
+      </w:r>
+      <w:r>
+        <w:t>„</w:t>
+      </w:r>
+      <w:r>
+        <w:t>Quick Game</w:t>
+      </w:r>
+      <w:r>
+        <w:t>“</w:t>
+      </w:r>
+      <w:r>
+        <w:t>.</w:t>
       </w:r>
     </w:p>
     <w:p/>
@@ -3680,7 +3822,37 @@
         </w:numPr>
       </w:pPr>
       <w:r>
-        <w:t>Mit der Zurück-Taste können Sie das Spiel jeder pausieren. Wählen Sie endgame um das Spiel zu beenden oder back um zum Spiel zurückzukehren.</w:t>
+        <w:t>Mit der Zurück-Taste können Sie das Spi</w:t>
+      </w:r>
+      <w:r>
+        <w:t>el jeder pausieren. Wählen Sie „E</w:t>
+      </w:r>
+      <w:r>
+        <w:t>nd</w:t>
+      </w:r>
+      <w:r>
+        <w:t xml:space="preserve"> G</w:t>
+      </w:r>
+      <w:r>
+        <w:t>ame</w:t>
+      </w:r>
+      <w:r>
+        <w:t>“</w:t>
+      </w:r>
+      <w:r>
+        <w:t xml:space="preserve"> um das Spiel zu beenden oder </w:t>
+      </w:r>
+      <w:r>
+        <w:t>„B</w:t>
+      </w:r>
+      <w:r>
+        <w:t>ack</w:t>
+      </w:r>
+      <w:r>
+        <w:t>“</w:t>
+      </w:r>
+      <w:r>
+        <w:t xml:space="preserve"> um zum Spiel zurückzukehren.</w:t>
       </w:r>
     </w:p>
     <w:p/>
@@ -4229,7 +4401,19 @@
         </mc:AlternateContent>
       </w:r>
       <w:r>
-        <w:t>Wählen Sie im Hauptmenü den Menüpunkt Play.</w:t>
+        <w:t xml:space="preserve">Wählen Sie im Hauptmenü den Menüpunkt </w:t>
+      </w:r>
+      <w:r>
+        <w:t>„</w:t>
+      </w:r>
+      <w:r>
+        <w:t>Play</w:t>
+      </w:r>
+      <w:r>
+        <w:t>“</w:t>
+      </w:r>
+      <w:r>
+        <w:t>.</w:t>
       </w:r>
     </w:p>
     <w:p/>
@@ -4465,10 +4649,19 @@
         <w:t xml:space="preserve">Wählen Sie im Spielmenü den Menüpunkt </w:t>
       </w:r>
       <w:r>
+        <w:t>„</w:t>
+      </w:r>
+      <w:r>
         <w:t>Care</w:t>
       </w:r>
       <w:r>
-        <w:t>er Game.</w:t>
+        <w:t>er Game</w:t>
+      </w:r>
+      <w:r>
+        <w:t>“</w:t>
+      </w:r>
+      <w:r>
+        <w:t>.</w:t>
       </w:r>
       <w:r>
         <w:br/>
@@ -4476,6 +4669,8 @@
       <w:r>
         <w:br/>
       </w:r>
+      <w:bookmarkStart w:id="18" w:name="_GoBack"/>
+      <w:bookmarkEnd w:id="18"/>
     </w:p>
     <w:p/>
     <w:p>
@@ -4706,7 +4901,21 @@
         </mc:AlternateContent>
       </w:r>
       <w:r>
-        <w:t>Wählen Sie den Level aus, welchen Sie spielen möchten. Die Levels welche als „locked“ markiert werden, sind noch gesperrt und müssen erst freigespielt werden.</w:t>
+        <w:t>Wählen Sie den Level aus, welchen Sie spielen m</w:t>
+      </w:r>
+      <w:r>
+        <w:t>öchten. Die Levels welche als „</w:t>
+      </w:r>
+      <w:proofErr w:type="spellStart"/>
+      <w:r>
+        <w:t>L</w:t>
+      </w:r>
+      <w:r>
+        <w:t>ocked</w:t>
+      </w:r>
+      <w:proofErr w:type="spellEnd"/>
+      <w:r>
+        <w:t>“ markiert werden, sind noch gesperrt und müssen erst freigespielt werden.</w:t>
       </w:r>
     </w:p>
     <w:p>
@@ -4742,7 +4951,25 @@
         </w:numPr>
       </w:pPr>
       <w:r>
-        <w:t>Mit der Zurück-Taste können Sie das Spiel jeder pausieren. Wählen Sie endgame um das Spiel zu beenden oder back um zum Spiel zurückzukehren.</w:t>
+        <w:t>Mit der Zurück-Taste können Sie das Spi</w:t>
+      </w:r>
+      <w:r>
+        <w:t>el jeder pausieren. Wählen Sie „End G</w:t>
+      </w:r>
+      <w:r>
+        <w:t>ame</w:t>
+      </w:r>
+      <w:r>
+        <w:t>“ um das Spiel zu beenden oder „B</w:t>
+      </w:r>
+      <w:r>
+        <w:t>ack</w:t>
+      </w:r>
+      <w:r>
+        <w:t>“</w:t>
+      </w:r>
+      <w:r>
+        <w:t xml:space="preserve"> um zum Spiel zurückzukehren.</w:t>
       </w:r>
     </w:p>
     <w:p>
@@ -4832,7 +5059,7 @@
       <w:rPr>
         <w:noProof/>
       </w:rPr>
-      <w:t>1</w:t>
+      <w:t>4</w:t>
     </w:r>
     <w:r>
       <w:fldChar w:fldCharType="end"/>
@@ -4843,8 +5070,6 @@
     <w:r>
       <w:t>6</w:t>
     </w:r>
-    <w:bookmarkStart w:id="18" w:name="_GoBack"/>
-    <w:bookmarkEnd w:id="18"/>
     <w:r>
       <w:rPr>
         <w:noProof/>
@@ -4873,7 +5098,7 @@
       <w:rPr>
         <w:noProof/>
       </w:rPr>
-      <w:t>01.12.2014</w:t>
+      <w:t>02.12.2014</w:t>
     </w:r>
     <w:r>
       <w:rPr>
@@ -4951,7 +5176,15 @@
     </w:r>
     <w:r>
       <w:tab/>
-      <w:t>R. Höppli, Y. Mekesser,</w:t>
+      <w:t xml:space="preserve">R. Höppli, Y. </w:t>
+    </w:r>
+    <w:proofErr w:type="spellStart"/>
+    <w:r>
+      <w:t>Mekesser</w:t>
+    </w:r>
+    <w:proofErr w:type="spellEnd"/>
+    <w:r>
+      <w:t>,</w:t>
     </w:r>
   </w:p>
   <w:p>
@@ -4964,7 +5197,15 @@
     </w:r>
     <w:r>
       <w:tab/>
-      <w:t>E. Wangler, C. Mathis</w:t>
+      <w:t xml:space="preserve">E. </w:t>
+    </w:r>
+    <w:proofErr w:type="spellStart"/>
+    <w:r>
+      <w:t>Wangler</w:t>
+    </w:r>
+    <w:proofErr w:type="spellEnd"/>
+    <w:r>
+      <w:t>, C. Mathis</w:t>
     </w:r>
   </w:p>
 </w:hdr>
@@ -9627,7 +9868,6 @@
       <w:spacing w:after="0" w:line="240" w:lineRule="auto"/>
     </w:pPr>
     <w:tblPr>
-      <w:tblInd w:w="0" w:type="dxa"/>
       <w:tblBorders>
         <w:top w:val="single" w:sz="4" w:space="0" w:color="auto"/>
         <w:left w:val="single" w:sz="4" w:space="0" w:color="auto"/>
@@ -9636,12 +9876,6 @@
         <w:insideH w:val="single" w:sz="4" w:space="0" w:color="auto"/>
         <w:insideV w:val="single" w:sz="4" w:space="0" w:color="auto"/>
       </w:tblBorders>
-      <w:tblCellMar>
-        <w:top w:w="0" w:type="dxa"/>
-        <w:left w:w="108" w:type="dxa"/>
-        <w:bottom w:w="0" w:type="dxa"/>
-        <w:right w:w="108" w:type="dxa"/>
-      </w:tblCellMar>
     </w:tblPr>
   </w:style>
   <w:style w:type="paragraph" w:styleId="Inhaltsverzeichnisberschrift">
@@ -9972,17 +10206,10 @@
     <w:tblPr>
       <w:tblStyleRowBandSize w:val="1"/>
       <w:tblStyleColBandSize w:val="1"/>
-      <w:tblInd w:w="0" w:type="dxa"/>
       <w:tblBorders>
         <w:top w:val="single" w:sz="8" w:space="0" w:color="000000" w:themeColor="text1"/>
         <w:bottom w:val="single" w:sz="8" w:space="0" w:color="000000" w:themeColor="text1"/>
       </w:tblBorders>
-      <w:tblCellMar>
-        <w:top w:w="0" w:type="dxa"/>
-        <w:left w:w="108" w:type="dxa"/>
-        <w:bottom w:w="0" w:type="dxa"/>
-        <w:right w:w="108" w:type="dxa"/>
-      </w:tblCellMar>
     </w:tblPr>
     <w:tblStylePr w:type="firstRow">
       <w:pPr>
@@ -10105,13 +10332,6 @@
     <w:tblPr>
       <w:tblStyleRowBandSize w:val="1"/>
       <w:tblStyleColBandSize w:val="1"/>
-      <w:tblInd w:w="0" w:type="dxa"/>
-      <w:tblCellMar>
-        <w:top w:w="0" w:type="dxa"/>
-        <w:left w:w="108" w:type="dxa"/>
-        <w:bottom w:w="0" w:type="dxa"/>
-        <w:right w:w="108" w:type="dxa"/>
-      </w:tblCellMar>
     </w:tblPr>
     <w:tblStylePr w:type="firstRow">
       <w:rPr>
@@ -10232,17 +10452,10 @@
     <w:tblPr>
       <w:tblStyleRowBandSize w:val="1"/>
       <w:tblStyleColBandSize w:val="1"/>
-      <w:tblInd w:w="0" w:type="dxa"/>
       <w:tblBorders>
         <w:top w:val="single" w:sz="8" w:space="0" w:color="4F81BD" w:themeColor="accent1"/>
         <w:bottom w:val="single" w:sz="8" w:space="0" w:color="4F81BD" w:themeColor="accent1"/>
       </w:tblBorders>
-      <w:tblCellMar>
-        <w:top w:w="0" w:type="dxa"/>
-        <w:left w:w="108" w:type="dxa"/>
-        <w:bottom w:w="0" w:type="dxa"/>
-        <w:right w:w="108" w:type="dxa"/>
-      </w:tblCellMar>
     </w:tblPr>
     <w:tblStylePr w:type="firstRow">
       <w:pPr>
@@ -10332,13 +10545,6 @@
     <w:tblPr>
       <w:tblStyleRowBandSize w:val="1"/>
       <w:tblStyleColBandSize w:val="1"/>
-      <w:tblInd w:w="0" w:type="dxa"/>
-      <w:tblCellMar>
-        <w:top w:w="0" w:type="dxa"/>
-        <w:left w:w="108" w:type="dxa"/>
-        <w:bottom w:w="0" w:type="dxa"/>
-        <w:right w:w="108" w:type="dxa"/>
-      </w:tblCellMar>
     </w:tblPr>
     <w:tblStylePr w:type="firstRow">
       <w:rPr>
@@ -10682,7 +10888,7 @@
 </file>
 
 <file path=customXml/itemProps1.xml><?xml version="1.0" encoding="utf-8"?>
-<ds:datastoreItem xmlns:ds="http://schemas.openxmlformats.org/officeDocument/2006/customXml" ds:itemID="{3EA0790A-C0D3-4B1C-887B-64A6772E2F1A}">
+<ds:datastoreItem xmlns:ds="http://schemas.openxmlformats.org/officeDocument/2006/customXml" ds:itemID="{13B37ED2-35AA-4CB5-99E3-C4EBCF3DCAFD}">
   <ds:schemaRefs>
     <ds:schemaRef ds:uri="http://schemas.openxmlformats.org/officeDocument/2006/bibliography"/>
   </ds:schemaRefs>

</xml_diff>

<commit_message>
korrektur design, anpassungen anleitung
</commit_message>
<xml_diff>
--- a/Documents/Bedienungsanleitung/Anleitung.docx
+++ b/Documents/Bedienungsanleitung/Anleitung.docx
@@ -1117,7 +1117,6 @@
       </w:r>
       <w:bookmarkStart w:id="8" w:name="_Toc405213331"/>
     </w:p>
-    <w:p/>
     <w:p>
       <w:pPr>
         <w:pStyle w:val="berschrift1"/>
@@ -1169,16 +1168,23 @@
       </w:r>
     </w:p>
     <w:p>
+      <w:r>
+        <w:t>Das Spielfeld sowie die Steuerung werden im Folgenden kurz erklärt, wie Sie das Spiel starten erfahren Sie auf Seite 5 (Schnelles Spiel) sowie Seite 6 (Karriere Spiel).</w:t>
+      </w:r>
+      <w:bookmarkStart w:id="10" w:name="_GoBack"/>
+      <w:bookmarkEnd w:id="10"/>
+    </w:p>
+    <w:p>
       <w:pPr>
         <w:pStyle w:val="berschrift2"/>
       </w:pPr>
-      <w:bookmarkStart w:id="10" w:name="_Toc405213332"/>
-      <w:bookmarkStart w:id="11" w:name="_Toc405215384"/>
+      <w:bookmarkStart w:id="11" w:name="_Toc405213332"/>
+      <w:bookmarkStart w:id="12" w:name="_Toc405215384"/>
       <w:r>
         <w:t>Das Spielfeld</w:t>
       </w:r>
-      <w:bookmarkEnd w:id="10"/>
       <w:bookmarkEnd w:id="11"/>
+      <w:bookmarkEnd w:id="12"/>
     </w:p>
     <w:p>
       <w:r>
@@ -1996,7 +2002,6 @@
         <w:t>age</w:t>
       </w:r>
     </w:p>
-    <w:p/>
     <w:p>
       <w:pPr>
         <w:pStyle w:val="Listenabsatz"/>
@@ -2383,14 +2388,14 @@
       <w:pPr>
         <w:pStyle w:val="berschrift2"/>
       </w:pPr>
-      <w:bookmarkStart w:id="12" w:name="_Toc405213333"/>
-      <w:bookmarkStart w:id="13" w:name="_Toc405215385"/>
+      <w:bookmarkStart w:id="13" w:name="_Toc405213333"/>
+      <w:bookmarkStart w:id="14" w:name="_Toc405215385"/>
       <w:r>
         <w:lastRenderedPageBreak/>
         <w:t>Positionieren der Container</w:t>
       </w:r>
-      <w:bookmarkEnd w:id="12"/>
       <w:bookmarkEnd w:id="13"/>
+      <w:bookmarkEnd w:id="14"/>
     </w:p>
     <w:p>
       <w:r>
@@ -3121,14 +3126,14 @@
       <w:pPr>
         <w:pStyle w:val="berschrift1"/>
       </w:pPr>
-      <w:bookmarkStart w:id="14" w:name="_Toc405213334"/>
-      <w:bookmarkStart w:id="15" w:name="_Toc405215386"/>
+      <w:bookmarkStart w:id="15" w:name="_Toc405213334"/>
+      <w:bookmarkStart w:id="16" w:name="_Toc405215386"/>
       <w:r>
         <w:lastRenderedPageBreak/>
         <w:t>Das schnelle Spiel</w:t>
       </w:r>
-      <w:bookmarkEnd w:id="14"/>
       <w:bookmarkEnd w:id="15"/>
+      <w:bookmarkEnd w:id="16"/>
     </w:p>
     <w:p>
       <w:r>
@@ -3822,37 +3827,18 @@
         </w:numPr>
       </w:pPr>
       <w:r>
-        <w:t>Mit der Zurück-Taste können Sie das Spi</w:t>
-      </w:r>
-      <w:r>
-        <w:t>el jeder pausieren. Wählen Sie „E</w:t>
-      </w:r>
-      <w:r>
-        <w:t>nd</w:t>
-      </w:r>
-      <w:r>
-        <w:t xml:space="preserve"> G</w:t>
-      </w:r>
-      <w:r>
-        <w:t>ame</w:t>
-      </w:r>
-      <w:r>
-        <w:t>“</w:t>
-      </w:r>
-      <w:r>
-        <w:t xml:space="preserve"> um das Spiel zu beenden oder </w:t>
-      </w:r>
-      <w:r>
-        <w:t>„B</w:t>
-      </w:r>
-      <w:r>
-        <w:t>ack</w:t>
-      </w:r>
-      <w:r>
-        <w:t>“</w:t>
-      </w:r>
-      <w:r>
-        <w:t xml:space="preserve"> um zum Spiel zurückzukehren.</w:t>
+        <w:t xml:space="preserve">Mit </w:t>
+      </w:r>
+      <w:r>
+        <w:t>der Zurück-Taste können Sie das Spiel jeder pausieren. Wählen Sie „</w:t>
+      </w:r>
+      <w:proofErr w:type="spellStart"/>
+      <w:r>
+        <w:t>Resume</w:t>
+      </w:r>
+      <w:proofErr w:type="spellEnd"/>
+      <w:r>
+        <w:t>“ um zum Spiel zurückzukehren oder „Exit“ um das Spiel zu beenden.</w:t>
       </w:r>
     </w:p>
     <w:p/>
@@ -3861,8 +3847,8 @@
     <w:p/>
     <w:p/>
     <w:p/>
-    <w:bookmarkStart w:id="16" w:name="_Toc405213335"/>
-    <w:bookmarkStart w:id="17" w:name="_Toc405215387"/>
+    <w:bookmarkStart w:id="17" w:name="_Toc405213335"/>
+    <w:bookmarkStart w:id="18" w:name="_Toc405215387"/>
     <w:p>
       <w:pPr>
         <w:pStyle w:val="berschrift1"/>
@@ -4192,8 +4178,8 @@
       <w:r>
         <w:t>Das Karriere Spiel</w:t>
       </w:r>
-      <w:bookmarkEnd w:id="16"/>
       <w:bookmarkEnd w:id="17"/>
+      <w:bookmarkEnd w:id="18"/>
     </w:p>
     <w:p/>
     <w:p>
@@ -4669,8 +4655,6 @@
       <w:r>
         <w:br/>
       </w:r>
-      <w:bookmarkStart w:id="18" w:name="_GoBack"/>
-      <w:bookmarkEnd w:id="18"/>
     </w:p>
     <w:p/>
     <w:p>
@@ -4954,22 +4938,42 @@
         <w:t>Mit der Zurück-Taste können Sie das Spi</w:t>
       </w:r>
       <w:r>
-        <w:t>el jeder pausieren. Wählen Sie „End G</w:t>
-      </w:r>
-      <w:r>
-        <w:t>ame</w:t>
-      </w:r>
-      <w:r>
-        <w:t>“ um das Spiel zu beenden oder „B</w:t>
-      </w:r>
-      <w:r>
-        <w:t>ack</w:t>
+        <w:t>e</w:t>
+      </w:r>
+      <w:r>
+        <w:t>l jeder pausieren. Wählen Sie „</w:t>
+      </w:r>
+      <w:proofErr w:type="spellStart"/>
+      <w:r>
+        <w:t>Resum</w:t>
+      </w:r>
+      <w:r>
+        <w:t>e</w:t>
+      </w:r>
+      <w:proofErr w:type="spellEnd"/>
+      <w:r>
+        <w:t xml:space="preserve">“ </w:t>
+      </w:r>
+      <w:r>
+        <w:t>um zum Spiel zurückzukehren</w:t>
+      </w:r>
+      <w:r>
+        <w:t xml:space="preserve"> oder „</w:t>
+      </w:r>
+      <w:r>
+        <w:t>Exit</w:t>
       </w:r>
       <w:r>
         <w:t>“</w:t>
       </w:r>
       <w:r>
-        <w:t xml:space="preserve"> um zum Spiel zurückzukehren.</w:t>
+        <w:t xml:space="preserve"> um </w:t>
+      </w:r>
+      <w:r>
+        <w:t>das Spiel zu beenden</w:t>
+      </w:r>
+      <w:r>
+        <w:t>.</w:t>
       </w:r>
     </w:p>
     <w:p>
@@ -5059,7 +5063,7 @@
       <w:rPr>
         <w:noProof/>
       </w:rPr>
-      <w:t>4</w:t>
+      <w:t>1</w:t>
     </w:r>
     <w:r>
       <w:fldChar w:fldCharType="end"/>
@@ -10888,7 +10892,7 @@
 </file>
 
 <file path=customXml/itemProps1.xml><?xml version="1.0" encoding="utf-8"?>
-<ds:datastoreItem xmlns:ds="http://schemas.openxmlformats.org/officeDocument/2006/customXml" ds:itemID="{13B37ED2-35AA-4CB5-99E3-C4EBCF3DCAFD}">
+<ds:datastoreItem xmlns:ds="http://schemas.openxmlformats.org/officeDocument/2006/customXml" ds:itemID="{36B8782F-4AAD-4568-B0F6-47848B69144A}">
   <ds:schemaRefs>
     <ds:schemaRef ds:uri="http://schemas.openxmlformats.org/officeDocument/2006/bibliography"/>
   </ds:schemaRefs>

</xml_diff>

<commit_message>
Bedienungsanleitung etwas angepasst, ein paar Korrekturen gemacht.
</commit_message>
<xml_diff>
--- a/Documents/Bedienungsanleitung/Anleitung.docx
+++ b/Documents/Bedienungsanleitung/Anleitung.docx
@@ -10,44 +10,197 @@
           <w:b/>
         </w:rPr>
       </w:pPr>
-      <w:r>
+    </w:p>
+    <w:p>
+      <w:pPr>
+        <w:pStyle w:val="Titel"/>
         <w:rPr>
           <w:rFonts w:asciiTheme="minorHAnsi" w:hAnsiTheme="minorHAnsi"/>
           <w:b/>
         </w:rPr>
-        <w:t>Anleitung</w:t>
-      </w:r>
-      <w:r>
+      </w:pPr>
+    </w:p>
+    <w:p/>
+    <w:p/>
+    <w:p>
+      <w:pPr>
+        <w:pStyle w:val="Titel"/>
         <w:rPr>
           <w:rFonts w:asciiTheme="minorHAnsi" w:hAnsiTheme="minorHAnsi"/>
           <w:b/>
         </w:rPr>
-        <w:t xml:space="preserve"> Docker</w:t>
-      </w:r>
+      </w:pPr>
     </w:p>
     <w:p>
       <w:pPr>
-        <w:pStyle w:val="Inhaltsverzeichnisberschrift"/>
-        <w:pageBreakBefore w:val="0"/>
+        <w:pStyle w:val="Titel"/>
         <w:rPr>
-          <w:rFonts w:ascii="Calibri" w:eastAsiaTheme="minorHAnsi" w:hAnsi="Calibri" w:cstheme="minorBidi"/>
-          <w:color w:val="auto"/>
-          <w:sz w:val="22"/>
-          <w:szCs w:val="22"/>
-          <w:lang w:val="de-DE" w:eastAsia="en-US"/>
+          <w:rFonts w:ascii="Rokkitt" w:hAnsi="Rokkitt"/>
+          <w:b/>
+          <w:color w:val="17365D" w:themeColor="text2" w:themeShade="BF"/>
         </w:rPr>
       </w:pPr>
+      <w:r>
+        <w:rPr>
+          <w:rFonts w:asciiTheme="minorHAnsi" w:hAnsiTheme="minorHAnsi"/>
+          <w:noProof/>
+          <w:lang w:eastAsia="de-CH"/>
+        </w:rPr>
+        <w:drawing>
+          <wp:inline distT="0" distB="0" distL="0" distR="0">
+            <wp:extent cx="5753100" cy="1920240"/>
+            <wp:effectExtent l="0" t="0" r="0" b="3810"/>
+            <wp:docPr id="4" name="Grafik 4" descr="C:\Users\HAL9000\Studium\Semester 5\SEPS\Documents\Schlusspräsentation\Docker_Container.png"/>
+            <wp:cNvGraphicFramePr>
+              <a:graphicFrameLocks xmlns:a="http://schemas.openxmlformats.org/drawingml/2006/main" noChangeAspect="1"/>
+            </wp:cNvGraphicFramePr>
+            <a:graphic xmlns:a="http://schemas.openxmlformats.org/drawingml/2006/main">
+              <a:graphicData uri="http://schemas.openxmlformats.org/drawingml/2006/picture">
+                <pic:pic xmlns:pic="http://schemas.openxmlformats.org/drawingml/2006/picture">
+                  <pic:nvPicPr>
+                    <pic:cNvPr id="0" name="Picture 1" descr="C:\Users\HAL9000\Studium\Semester 5\SEPS\Documents\Schlusspräsentation\Docker_Container.png"/>
+                    <pic:cNvPicPr>
+                      <a:picLocks noChangeAspect="1" noChangeArrowheads="1"/>
+                    </pic:cNvPicPr>
+                  </pic:nvPicPr>
+                  <pic:blipFill>
+                    <a:blip r:embed="rId8" cstate="print">
+                      <a:extLst>
+                        <a:ext uri="{28A0092B-C50C-407E-A947-70E740481C1C}">
+                          <a14:useLocalDpi xmlns:a14="http://schemas.microsoft.com/office/drawing/2010/main" val="0"/>
+                        </a:ext>
+                      </a:extLst>
+                    </a:blip>
+                    <a:srcRect/>
+                    <a:stretch>
+                      <a:fillRect/>
+                    </a:stretch>
+                  </pic:blipFill>
+                  <pic:spPr bwMode="auto">
+                    <a:xfrm>
+                      <a:off x="0" y="0"/>
+                      <a:ext cx="5753100" cy="1920240"/>
+                    </a:xfrm>
+                    <a:prstGeom prst="rect">
+                      <a:avLst/>
+                    </a:prstGeom>
+                    <a:noFill/>
+                    <a:ln>
+                      <a:noFill/>
+                    </a:ln>
+                  </pic:spPr>
+                </pic:pic>
+              </a:graphicData>
+            </a:graphic>
+          </wp:inline>
+        </w:drawing>
+      </w:r>
+      <w:r>
+        <w:rPr>
+          <w:rFonts w:asciiTheme="minorHAnsi" w:hAnsiTheme="minorHAnsi"/>
+          <w:b/>
+        </w:rPr>
+        <w:t xml:space="preserve"> </w:t>
+      </w:r>
+      <w:r>
+        <w:rPr>
+          <w:rFonts w:ascii="Rokkitt" w:hAnsi="Rokkitt"/>
+          <w:b/>
+          <w:color w:val="17365D" w:themeColor="text2" w:themeShade="BF"/>
+          <w:sz w:val="72"/>
+          <w:szCs w:val="72"/>
+        </w:rPr>
+        <w:t>Bedienungsanleitung</w:t>
+      </w:r>
     </w:p>
     <w:p>
       <w:pPr>
         <w:rPr>
-          <w:rFonts w:asciiTheme="minorHAnsi" w:hAnsiTheme="minorHAnsi"/>
+          <w:rFonts w:ascii="Rokkitt" w:hAnsi="Rokkitt"/>
+          <w:color w:val="17365D" w:themeColor="text2" w:themeShade="BF"/>
           <w:lang w:val="de-DE"/>
         </w:rPr>
       </w:pPr>
-      <w:r>
+    </w:p>
+    <w:p>
+      <w:pPr>
         <w:rPr>
+          <w:rFonts w:ascii="Rokkitt" w:hAnsi="Rokkitt"/>
+          <w:color w:val="17365D" w:themeColor="text2" w:themeShade="BF"/>
+          <w:lang w:val="de-DE"/>
+        </w:rPr>
+      </w:pPr>
+    </w:p>
+    <w:p>
+      <w:pPr>
+        <w:rPr>
+          <w:rFonts w:ascii="Rokkitt" w:hAnsi="Rokkitt"/>
+          <w:color w:val="17365D" w:themeColor="text2" w:themeShade="BF"/>
+          <w:lang w:val="de-DE"/>
+        </w:rPr>
+      </w:pPr>
+    </w:p>
+    <w:p>
+      <w:pPr>
+        <w:pStyle w:val="asdf"/>
+        <w:rPr>
+          <w:rFonts w:ascii="Rokkitt" w:hAnsi="Rokkitt"/>
+          <w:b/>
+          <w:color w:val="17365D" w:themeColor="text2" w:themeShade="BF"/>
+          <w:sz w:val="36"/>
+          <w:szCs w:val="36"/>
+          <w:lang w:val="de-DE"/>
+        </w:rPr>
+      </w:pPr>
+      <w:r>
+        <w:rPr>
+          <w:rFonts w:ascii="Rokkitt" w:hAnsi="Rokkitt"/>
+          <w:b/>
+          <w:color w:val="17365D" w:themeColor="text2" w:themeShade="BF"/>
+          <w:sz w:val="36"/>
+          <w:szCs w:val="36"/>
+          <w:lang w:val="de-DE"/>
+        </w:rPr>
+        <w:t>Gruppe 1</w:t>
+      </w:r>
+    </w:p>
+    <w:p>
+      <w:pPr>
+        <w:pStyle w:val="asdf"/>
+        <w:rPr>
+          <w:rFonts w:ascii="Rokkitt" w:hAnsi="Rokkitt"/>
+          <w:b/>
+          <w:color w:val="17365D" w:themeColor="text2" w:themeShade="BF"/>
+          <w:sz w:val="36"/>
+          <w:szCs w:val="36"/>
+          <w:lang w:val="de-DE"/>
+        </w:rPr>
+      </w:pPr>
+      <w:r>
+        <w:rPr>
+          <w:rFonts w:ascii="Rokkitt" w:hAnsi="Rokkitt"/>
+          <w:b/>
+          <w:color w:val="17365D" w:themeColor="text2" w:themeShade="BF"/>
+          <w:sz w:val="36"/>
+          <w:szCs w:val="36"/>
+          <w:lang w:val="de-DE"/>
+        </w:rPr>
+        <w:t>Emily Wangler, Yacine Mekesser, Christoph Mathis, Remo Höppli</w:t>
+      </w:r>
+    </w:p>
+    <w:p>
+      <w:pPr>
+        <w:rPr>
+          <w:rFonts w:ascii="Rokkitt" w:hAnsi="Rokkitt"/>
+          <w:color w:val="17365D" w:themeColor="text2" w:themeShade="BF"/>
+          <w:lang w:val="de-DE"/>
+        </w:rPr>
+      </w:pPr>
+      <w:r>
+        <w:rPr>
+          <w:rFonts w:ascii="Rokkitt" w:hAnsi="Rokkitt"/>
           <w:noProof/>
+          <w:color w:val="17365D" w:themeColor="text2" w:themeShade="BF"/>
         </w:rPr>
         <w:pict>
           <v:shapetype id="_x0000_t75" coordsize="21600,21600" o:spt="75" o:preferrelative="t" path="m@4@5l@4@11@9@11@9@5xe" filled="f" stroked="f">
@@ -69,153 +222,7 @@
             <v:path o:extrusionok="f" gradientshapeok="t" o:connecttype="rect"/>
             <o:lock v:ext="edit" aspectratio="t"/>
           </v:shapetype>
-          <v:shape id="_x0000_s1027" type="#_x0000_t75" style="position:absolute;margin-left:0;margin-top:12.6pt;width:452.65pt;height:321.35pt;z-index:-251600896;mso-position-horizontal-relative:text;mso-position-vertical-relative:text" wrapcoords="-36 0 -36 21550 21600 21550 21600 0 -36 0">
-            <v:imagedata r:id="rId8" o:title="dsci1537"/>
-            <w10:wrap type="tight"/>
-          </v:shape>
-        </w:pict>
-      </w:r>
-    </w:p>
-    <w:p>
-      <w:pPr>
-        <w:rPr>
-          <w:rFonts w:asciiTheme="minorHAnsi" w:hAnsiTheme="minorHAnsi"/>
-          <w:lang w:val="de-DE"/>
-        </w:rPr>
-      </w:pPr>
-    </w:p>
-    <w:p>
-      <w:pPr>
-        <w:pStyle w:val="asdf"/>
-        <w:rPr>
-          <w:rFonts w:asciiTheme="minorHAnsi" w:hAnsiTheme="minorHAnsi"/>
-          <w:b/>
-          <w:color w:val="595959" w:themeColor="text1" w:themeTint="A6"/>
-          <w:sz w:val="36"/>
-          <w:szCs w:val="36"/>
-          <w:lang w:val="de-DE"/>
-        </w:rPr>
-      </w:pPr>
-      <w:r>
-        <w:rPr>
-          <w:rFonts w:asciiTheme="minorHAnsi" w:hAnsiTheme="minorHAnsi"/>
-          <w:b/>
-          <w:color w:val="595959" w:themeColor="text1" w:themeTint="A6"/>
-          <w:sz w:val="36"/>
-          <w:szCs w:val="36"/>
-          <w:lang w:val="de-DE"/>
-        </w:rPr>
-        <w:t>Gruppe 1</w:t>
-      </w:r>
-    </w:p>
-    <w:p>
-      <w:pPr>
-        <w:pStyle w:val="asdf"/>
-        <w:rPr>
-          <w:rFonts w:asciiTheme="minorHAnsi" w:hAnsiTheme="minorHAnsi"/>
-          <w:b/>
-          <w:color w:val="595959" w:themeColor="text1" w:themeTint="A6"/>
-          <w:sz w:val="36"/>
-          <w:szCs w:val="36"/>
-          <w:lang w:val="de-DE"/>
-        </w:rPr>
-      </w:pPr>
-      <w:r>
-        <w:rPr>
-          <w:rFonts w:asciiTheme="minorHAnsi" w:hAnsiTheme="minorHAnsi"/>
-          <w:b/>
-          <w:color w:val="595959" w:themeColor="text1" w:themeTint="A6"/>
-          <w:sz w:val="36"/>
-          <w:szCs w:val="36"/>
-          <w:lang w:val="de-DE"/>
-        </w:rPr>
-        <w:t xml:space="preserve">Emily </w:t>
-      </w:r>
-      <w:proofErr w:type="spellStart"/>
-      <w:r>
-        <w:rPr>
-          <w:rFonts w:asciiTheme="minorHAnsi" w:hAnsiTheme="minorHAnsi"/>
-          <w:b/>
-          <w:color w:val="595959" w:themeColor="text1" w:themeTint="A6"/>
-          <w:sz w:val="36"/>
-          <w:szCs w:val="36"/>
-          <w:lang w:val="de-DE"/>
-        </w:rPr>
-        <w:t>Wangler</w:t>
-      </w:r>
-      <w:proofErr w:type="spellEnd"/>
-      <w:r>
-        <w:rPr>
-          <w:rFonts w:asciiTheme="minorHAnsi" w:hAnsiTheme="minorHAnsi"/>
-          <w:b/>
-          <w:color w:val="595959" w:themeColor="text1" w:themeTint="A6"/>
-          <w:sz w:val="36"/>
-          <w:szCs w:val="36"/>
-          <w:lang w:val="de-DE"/>
-        </w:rPr>
-        <w:t xml:space="preserve">, </w:t>
-      </w:r>
-      <w:proofErr w:type="spellStart"/>
-      <w:r>
-        <w:rPr>
-          <w:rFonts w:asciiTheme="minorHAnsi" w:hAnsiTheme="minorHAnsi"/>
-          <w:b/>
-          <w:color w:val="595959" w:themeColor="text1" w:themeTint="A6"/>
-          <w:sz w:val="36"/>
-          <w:szCs w:val="36"/>
-          <w:lang w:val="de-DE"/>
-        </w:rPr>
-        <w:t>Yacine</w:t>
-      </w:r>
-      <w:proofErr w:type="spellEnd"/>
-      <w:r>
-        <w:rPr>
-          <w:rFonts w:asciiTheme="minorHAnsi" w:hAnsiTheme="minorHAnsi"/>
-          <w:b/>
-          <w:color w:val="595959" w:themeColor="text1" w:themeTint="A6"/>
-          <w:sz w:val="36"/>
-          <w:szCs w:val="36"/>
-          <w:lang w:val="de-DE"/>
-        </w:rPr>
-        <w:t xml:space="preserve"> </w:t>
-      </w:r>
-      <w:proofErr w:type="spellStart"/>
-      <w:r>
-        <w:rPr>
-          <w:rFonts w:asciiTheme="minorHAnsi" w:hAnsiTheme="minorHAnsi"/>
-          <w:b/>
-          <w:color w:val="595959" w:themeColor="text1" w:themeTint="A6"/>
-          <w:sz w:val="36"/>
-          <w:szCs w:val="36"/>
-          <w:lang w:val="de-DE"/>
-        </w:rPr>
-        <w:t>Mekesser</w:t>
-      </w:r>
-      <w:proofErr w:type="spellEnd"/>
-      <w:r>
-        <w:rPr>
-          <w:rFonts w:asciiTheme="minorHAnsi" w:hAnsiTheme="minorHAnsi"/>
-          <w:b/>
-          <w:color w:val="595959" w:themeColor="text1" w:themeTint="A6"/>
-          <w:sz w:val="36"/>
-          <w:szCs w:val="36"/>
-          <w:lang w:val="de-DE"/>
-        </w:rPr>
-        <w:t>, Christoph Mathis, Remo Höppli</w:t>
-      </w:r>
-    </w:p>
-    <w:p>
-      <w:pPr>
-        <w:rPr>
-          <w:lang w:val="de-DE"/>
-        </w:rPr>
-      </w:pPr>
-      <w:r>
-        <w:rPr>
-          <w:noProof/>
-        </w:rPr>
-        <w:pict>
-          <v:shape id="_x0000_s1026" type="#_x0000_t75" style="position:absolute;margin-left:236pt;margin-top:78.95pt;width:218pt;height:118.65pt;z-index:-251602944;mso-position-horizontal-relative:text;mso-position-vertical-relative:text" wrapcoords="-74 0 -74 21463 21600 21463 21600 0 -74 0">
+          <v:shape id="_x0000_s1026" type="#_x0000_t75" style="position:absolute;margin-left:236pt;margin-top:78.95pt;width:218pt;height:118.65pt;z-index:-251643392;mso-position-horizontal-relative:text;mso-position-vertical-relative:text" wrapcoords="-74 0 -74 21463 21600 21463 21600 0 -74 0">
             <v:imagedata r:id="rId9" o:title="de-soe-cmyk"/>
             <w10:wrap type="tight"/>
           </v:shape>
@@ -223,9 +230,9 @@
       </w:r>
       <w:r>
         <w:rPr>
-          <w:rFonts w:asciiTheme="minorHAnsi" w:hAnsiTheme="minorHAnsi"/>
+          <w:rFonts w:ascii="Rokkitt" w:hAnsi="Rokkitt"/>
           <w:b/>
-          <w:color w:val="595959" w:themeColor="text1" w:themeTint="A6"/>
+          <w:color w:val="17365D" w:themeColor="text2" w:themeShade="BF"/>
           <w:sz w:val="36"/>
           <w:szCs w:val="36"/>
           <w:lang w:val="de-DE"/>
@@ -234,9 +241,9 @@
       </w:r>
       <w:r>
         <w:rPr>
-          <w:rFonts w:asciiTheme="minorHAnsi" w:hAnsiTheme="minorHAnsi"/>
+          <w:rFonts w:ascii="Rokkitt" w:hAnsi="Rokkitt"/>
           <w:b/>
-          <w:color w:val="595959" w:themeColor="text1" w:themeTint="A6"/>
+          <w:color w:val="17365D" w:themeColor="text2" w:themeShade="BF"/>
           <w:sz w:val="36"/>
           <w:szCs w:val="36"/>
           <w:lang w:val="de-DE"/>
@@ -245,9 +252,9 @@
       </w:r>
       <w:r>
         <w:rPr>
-          <w:rFonts w:asciiTheme="minorHAnsi" w:hAnsiTheme="minorHAnsi"/>
+          <w:rFonts w:ascii="Rokkitt" w:hAnsi="Rokkitt"/>
           <w:b/>
-          <w:color w:val="595959" w:themeColor="text1" w:themeTint="A6"/>
+          <w:color w:val="17365D" w:themeColor="text2" w:themeShade="BF"/>
           <w:sz w:val="36"/>
           <w:szCs w:val="36"/>
           <w:lang w:val="de-DE"/>
@@ -256,10 +263,10 @@
       </w:r>
       <w:r>
         <w:rPr>
-          <w:rFonts w:asciiTheme="minorHAnsi" w:hAnsiTheme="minorHAnsi"/>
+          <w:rFonts w:ascii="Rokkitt" w:hAnsi="Rokkitt"/>
           <w:b/>
           <w:noProof/>
-          <w:color w:val="595959" w:themeColor="text1" w:themeTint="A6"/>
+          <w:color w:val="17365D" w:themeColor="text2" w:themeShade="BF"/>
           <w:sz w:val="36"/>
           <w:szCs w:val="36"/>
           <w:lang w:val="de-DE"/>
@@ -268,9 +275,9 @@
       </w:r>
       <w:r>
         <w:rPr>
-          <w:rFonts w:asciiTheme="minorHAnsi" w:hAnsiTheme="minorHAnsi"/>
+          <w:rFonts w:ascii="Rokkitt" w:hAnsi="Rokkitt"/>
           <w:b/>
-          <w:color w:val="595959" w:themeColor="text1" w:themeTint="A6"/>
+          <w:color w:val="17365D" w:themeColor="text2" w:themeShade="BF"/>
           <w:sz w:val="36"/>
           <w:szCs w:val="36"/>
           <w:lang w:val="de-DE"/>
@@ -314,6 +321,8 @@
             <w:t>Inhalt</w:t>
           </w:r>
         </w:p>
+        <w:bookmarkStart w:id="0" w:name="_GoBack"/>
+        <w:bookmarkEnd w:id="0"/>
         <w:p>
           <w:pPr>
             <w:pStyle w:val="Verzeichnis1"/>
@@ -336,7 +345,7 @@
           <w:r>
             <w:fldChar w:fldCharType="separate"/>
           </w:r>
-          <w:hyperlink w:anchor="_Toc405215379" w:history="1">
+          <w:hyperlink w:anchor="_Toc405304431" w:history="1">
             <w:r>
               <w:rPr>
                 <w:rStyle w:val="Hyperlink"/>
@@ -363,7 +372,7 @@
                 <w:noProof/>
                 <w:webHidden/>
               </w:rPr>
-              <w:instrText xml:space="preserve"> PAGEREF _Toc405215379 \h </w:instrText>
+              <w:instrText xml:space="preserve"> PAGEREF _Toc405304431 \h </w:instrText>
             </w:r>
             <w:r>
               <w:rPr>
@@ -407,13 +416,13 @@
               <w:lang w:eastAsia="de-CH"/>
             </w:rPr>
           </w:pPr>
-          <w:hyperlink w:anchor="_Toc405215380" w:history="1">
+          <w:hyperlink w:anchor="_Toc405304432" w:history="1">
             <w:r>
               <w:rPr>
                 <w:rStyle w:val="Hyperlink"/>
                 <w:noProof/>
               </w:rPr>
-              <w:t>Quick Game:</w:t>
+              <w:t>Schnelles Spiel</w:t>
             </w:r>
             <w:r>
               <w:rPr>
@@ -434,7 +443,7 @@
                 <w:noProof/>
                 <w:webHidden/>
               </w:rPr>
-              <w:instrText xml:space="preserve"> PAGEREF _Toc405215380 \h </w:instrText>
+              <w:instrText xml:space="preserve"> PAGEREF _Toc405304432 \h </w:instrText>
             </w:r>
             <w:r>
               <w:rPr>
@@ -478,13 +487,13 @@
               <w:lang w:eastAsia="de-CH"/>
             </w:rPr>
           </w:pPr>
-          <w:hyperlink w:anchor="_Toc405215381" w:history="1">
+          <w:hyperlink w:anchor="_Toc405304433" w:history="1">
             <w:r>
               <w:rPr>
                 <w:rStyle w:val="Hyperlink"/>
                 <w:noProof/>
               </w:rPr>
-              <w:t>Carreer Game:</w:t>
+              <w:t>Karriere-Spiel</w:t>
             </w:r>
             <w:r>
               <w:rPr>
@@ -505,7 +514,7 @@
                 <w:noProof/>
                 <w:webHidden/>
               </w:rPr>
-              <w:instrText xml:space="preserve"> PAGEREF _Toc405215381 \h </w:instrText>
+              <w:instrText xml:space="preserve"> PAGEREF _Toc405304433 \h </w:instrText>
             </w:r>
             <w:r>
               <w:rPr>
@@ -549,13 +558,13 @@
               <w:lang w:eastAsia="de-CH"/>
             </w:rPr>
           </w:pPr>
-          <w:hyperlink w:anchor="_Toc405215382" w:history="1">
+          <w:hyperlink w:anchor="_Toc405304434" w:history="1">
             <w:r>
               <w:rPr>
                 <w:rStyle w:val="Hyperlink"/>
                 <w:noProof/>
               </w:rPr>
-              <w:t>Infinite Game:</w:t>
+              <w:t>Unendliches Spiel</w:t>
             </w:r>
             <w:r>
               <w:rPr>
@@ -576,7 +585,7 @@
                 <w:noProof/>
                 <w:webHidden/>
               </w:rPr>
-              <w:instrText xml:space="preserve"> PAGEREF _Toc405215382 \h </w:instrText>
+              <w:instrText xml:space="preserve"> PAGEREF _Toc405304434 \h </w:instrText>
             </w:r>
             <w:r>
               <w:rPr>
@@ -620,7 +629,7 @@
               <w:lang w:eastAsia="de-CH"/>
             </w:rPr>
           </w:pPr>
-          <w:hyperlink w:anchor="_Toc405215383" w:history="1">
+          <w:hyperlink w:anchor="_Toc405304435" w:history="1">
             <w:r>
               <w:rPr>
                 <w:rStyle w:val="Hyperlink"/>
@@ -647,7 +656,7 @@
                 <w:noProof/>
                 <w:webHidden/>
               </w:rPr>
-              <w:instrText xml:space="preserve"> PAGEREF _Toc405215383 \h </w:instrText>
+              <w:instrText xml:space="preserve"> PAGEREF _Toc405304435 \h </w:instrText>
             </w:r>
             <w:r>
               <w:rPr>
@@ -691,7 +700,7 @@
               <w:lang w:eastAsia="de-CH"/>
             </w:rPr>
           </w:pPr>
-          <w:hyperlink w:anchor="_Toc405215384" w:history="1">
+          <w:hyperlink w:anchor="_Toc405304436" w:history="1">
             <w:r>
               <w:rPr>
                 <w:rStyle w:val="Hyperlink"/>
@@ -718,7 +727,7 @@
                 <w:noProof/>
                 <w:webHidden/>
               </w:rPr>
-              <w:instrText xml:space="preserve"> PAGEREF _Toc405215384 \h </w:instrText>
+              <w:instrText xml:space="preserve"> PAGEREF _Toc405304436 \h </w:instrText>
             </w:r>
             <w:r>
               <w:rPr>
@@ -762,7 +771,7 @@
               <w:lang w:eastAsia="de-CH"/>
             </w:rPr>
           </w:pPr>
-          <w:hyperlink w:anchor="_Toc405215385" w:history="1">
+          <w:hyperlink w:anchor="_Toc405304437" w:history="1">
             <w:r>
               <w:rPr>
                 <w:rStyle w:val="Hyperlink"/>
@@ -789,7 +798,7 @@
                 <w:noProof/>
                 <w:webHidden/>
               </w:rPr>
-              <w:instrText xml:space="preserve"> PAGEREF _Toc405215385 \h </w:instrText>
+              <w:instrText xml:space="preserve"> PAGEREF _Toc405304437 \h </w:instrText>
             </w:r>
             <w:r>
               <w:rPr>
@@ -833,7 +842,7 @@
               <w:lang w:eastAsia="de-CH"/>
             </w:rPr>
           </w:pPr>
-          <w:hyperlink w:anchor="_Toc405215386" w:history="1">
+          <w:hyperlink w:anchor="_Toc405304438" w:history="1">
             <w:r>
               <w:rPr>
                 <w:rStyle w:val="Hyperlink"/>
@@ -860,7 +869,7 @@
                 <w:noProof/>
                 <w:webHidden/>
               </w:rPr>
-              <w:instrText xml:space="preserve"> PAGEREF _Toc405215386 \h </w:instrText>
+              <w:instrText xml:space="preserve"> PAGEREF _Toc405304438 \h </w:instrText>
             </w:r>
             <w:r>
               <w:rPr>
@@ -904,13 +913,13 @@
               <w:lang w:eastAsia="de-CH"/>
             </w:rPr>
           </w:pPr>
-          <w:hyperlink w:anchor="_Toc405215387" w:history="1">
+          <w:hyperlink w:anchor="_Toc405304439" w:history="1">
             <w:r>
               <w:rPr>
                 <w:rStyle w:val="Hyperlink"/>
                 <w:noProof/>
               </w:rPr>
-              <w:t>Das Karriere Spiel</w:t>
+              <w:t>Das Karriere-Spiel</w:t>
             </w:r>
             <w:r>
               <w:rPr>
@@ -931,7 +940,7 @@
                 <w:noProof/>
                 <w:webHidden/>
               </w:rPr>
-              <w:instrText xml:space="preserve"> PAGEREF _Toc405215387 \h </w:instrText>
+              <w:instrText xml:space="preserve"> PAGEREF _Toc405304439 \h </w:instrText>
             </w:r>
             <w:r>
               <w:rPr>
@@ -980,14 +989,14 @@
       <w:pPr>
         <w:pStyle w:val="berschrift1"/>
       </w:pPr>
-      <w:bookmarkStart w:id="0" w:name="_Toc405213327"/>
-      <w:bookmarkStart w:id="1" w:name="_Toc405215379"/>
+      <w:bookmarkStart w:id="1" w:name="_Toc405213327"/>
+      <w:bookmarkStart w:id="2" w:name="_Toc405304431"/>
       <w:r>
         <w:lastRenderedPageBreak/>
         <w:t>Docker</w:t>
       </w:r>
-      <w:bookmarkEnd w:id="0"/>
       <w:bookmarkEnd w:id="1"/>
+      <w:bookmarkEnd w:id="2"/>
     </w:p>
     <w:p>
       <w:r>
@@ -995,196 +1004,219 @@
       </w:r>
     </w:p>
     <w:p>
-      <w:bookmarkStart w:id="2" w:name="_Toc405213328"/>
-      <w:bookmarkStart w:id="3" w:name="_Toc405215380"/>
+      <w:bookmarkStart w:id="3" w:name="_Toc405304432"/>
       <w:r>
         <w:rPr>
           <w:rStyle w:val="berschrift2Zchn"/>
         </w:rPr>
-        <w:t>Quick</w:t>
-      </w:r>
+        <w:t>Schnelles Spiel</w:t>
+      </w:r>
+      <w:bookmarkEnd w:id="3"/>
+      <w:r>
+        <w:br/>
+        <w:t xml:space="preserve">Das schnelle Spiel ist die passende Herausforderung für zwischendurch. </w:t>
+      </w:r>
+      <w:r>
+        <w:t>Es geht darum</w:t>
+      </w:r>
+      <w:r>
+        <w:t>,</w:t>
+      </w:r>
+      <w:r>
+        <w:t xml:space="preserve"> in einem zufällig generierten Level die Container</w:t>
+      </w:r>
+      <w:r>
+        <w:t xml:space="preserve"> so auf dem Schiff zu verteilen, dass </w:t>
+      </w:r>
+      <w:r>
+        <w:t>ei</w:t>
+      </w:r>
+      <w:r>
+        <w:t>ne möglichst hohe Punktezahl erreicht wird</w:t>
+      </w:r>
+      <w:r>
+        <w:t>. Knacken Sie den High</w:t>
+      </w:r>
+      <w:r>
+        <w:t>score?</w:t>
+      </w:r>
+    </w:p>
+    <w:p>
+      <w:bookmarkStart w:id="4" w:name="_Toc405304433"/>
       <w:r>
         <w:rPr>
           <w:rStyle w:val="berschrift2Zchn"/>
         </w:rPr>
-        <w:t xml:space="preserve"> G</w:t>
-      </w:r>
+        <w:t>Karriere-Spiel</w:t>
+      </w:r>
+      <w:bookmarkEnd w:id="4"/>
+      <w:r>
+        <w:br/>
+        <w:t xml:space="preserve">Der Karriere Modus eignet sich für Personen, welche sich den abwechslungsreichen Levels stellen wollen. </w:t>
+      </w:r>
+      <w:r>
+        <w:t>Es</w:t>
+      </w:r>
+      <w:r>
+        <w:t xml:space="preserve"> werden Schiffe verschiedenster Grössen mit Container beladen. Dabei müssen die einzelnen Levels erst freigeschaltet</w:t>
+      </w:r>
+      <w:r>
+        <w:t xml:space="preserve"> werden</w:t>
+      </w:r>
+      <w:r>
+        <w:t xml:space="preserve"> und bieten die anspruchsvolle Möglich</w:t>
+      </w:r>
+      <w:r>
+        <w:t>keit auf den Level eigenen High</w:t>
+      </w:r>
+      <w:r>
+        <w:t xml:space="preserve">score. </w:t>
+      </w:r>
+    </w:p>
+    <w:p>
+      <w:bookmarkStart w:id="5" w:name="_Toc405304434"/>
       <w:r>
         <w:rPr>
           <w:rStyle w:val="berschrift2Zchn"/>
         </w:rPr>
-        <w:t>ame:</w:t>
-      </w:r>
-      <w:bookmarkEnd w:id="2"/>
-      <w:bookmarkEnd w:id="3"/>
+        <w:t>Unendliches Spiel</w:t>
+      </w:r>
+      <w:bookmarkEnd w:id="5"/>
       <w:r>
         <w:br/>
-        <w:t xml:space="preserve">Das schnelle Spiel ist die passende Herausforderung für zwischendurch. </w:t>
-      </w:r>
-      <w:r>
-        <w:t>Es geht darum in einem zufällig generierten Level die Container</w:t>
-      </w:r>
-      <w:r>
-        <w:t xml:space="preserve"> so auf dem Schiff zu verteilen, dass </w:t>
-      </w:r>
-      <w:r>
-        <w:t>ei</w:t>
-      </w:r>
-      <w:r>
-        <w:t>ne möglichst hohe Punktezahl erreicht wird</w:t>
-      </w:r>
-      <w:r>
-        <w:t>. Knacken Sie den High-score?</w:t>
-      </w:r>
+        <w:t xml:space="preserve">Für Personen mit viel Zeit eignet sich das unendliche Spiel. Hierbei wird vom Spieler verlangt unendlich viele Container auf Schiffe zu beladen. Der Spieler entscheidet, wann sein Schiff genügend beladen ist, und </w:t>
+      </w:r>
+      <w:r>
+        <w:t xml:space="preserve">schickt sie per Knopfdruck auf die Reise. Sofort erscheint das nächste Schiff, welches </w:t>
+      </w:r>
+      <w:r>
+        <w:t xml:space="preserve">es </w:t>
+      </w:r>
+      <w:r>
+        <w:t>im Eiltempo zu beladen gilt.</w:t>
+      </w:r>
+      <w:bookmarkStart w:id="6" w:name="_Toc405213331"/>
     </w:p>
     <w:p>
-      <w:bookmarkStart w:id="4" w:name="_Toc405213329"/>
-      <w:bookmarkStart w:id="5" w:name="_Toc405215381"/>
-      <w:proofErr w:type="spellStart"/>
-      <w:r>
-        <w:rPr>
-          <w:rStyle w:val="berschrift2Zchn"/>
-        </w:rPr>
-        <w:t>Carreer</w:t>
-      </w:r>
-      <w:proofErr w:type="spellEnd"/>
-      <w:r>
-        <w:rPr>
-          <w:rStyle w:val="berschrift2Zchn"/>
-        </w:rPr>
-        <w:t xml:space="preserve"> G</w:t>
-      </w:r>
-      <w:r>
-        <w:rPr>
-          <w:rStyle w:val="berschrift2Zchn"/>
-        </w:rPr>
-        <w:t>ame:</w:t>
-      </w:r>
-      <w:bookmarkEnd w:id="4"/>
-      <w:bookmarkEnd w:id="5"/>
-      <w:r>
-        <w:br/>
-        <w:t xml:space="preserve">Der Karriere Modus eignet sich für Personen, welche sich den abwechslungsreichen Levels stellen wollen. </w:t>
-      </w:r>
-      <w:r>
-        <w:t>Es</w:t>
-      </w:r>
-      <w:r>
-        <w:t xml:space="preserve"> werden Schiffe verschiedenster Grössen mit Container beladen. Dabei müssen die einzelnen Levels erst freigeschaltet</w:t>
-      </w:r>
-      <w:r>
-        <w:t xml:space="preserve"> werden</w:t>
-      </w:r>
-      <w:r>
-        <w:t xml:space="preserve"> und bieten die anspruchsvolle Möglichkeit auf den Level eigenen High-score. </w:t>
-      </w:r>
+      <w:pPr>
+        <w:pStyle w:val="berschrift1"/>
+      </w:pPr>
+      <w:bookmarkStart w:id="7" w:name="_Toc405304435"/>
+      <w:r>
+        <w:lastRenderedPageBreak/>
+        <w:t>Das Spielprinzip</w:t>
+      </w:r>
+      <w:bookmarkEnd w:id="6"/>
+      <w:bookmarkEnd w:id="7"/>
     </w:p>
     <w:p>
-      <w:bookmarkStart w:id="6" w:name="_Toc405213330"/>
-      <w:bookmarkStart w:id="7" w:name="_Toc405215382"/>
-      <w:r>
-        <w:rPr>
-          <w:rStyle w:val="berschrift2Zchn"/>
-        </w:rPr>
-        <w:t>Infinite</w:t>
-      </w:r>
-      <w:r>
-        <w:rPr>
-          <w:rStyle w:val="berschrift2Zchn"/>
-        </w:rPr>
-        <w:t xml:space="preserve"> G</w:t>
-      </w:r>
-      <w:r>
-        <w:rPr>
-          <w:rStyle w:val="berschrift2Zchn"/>
-        </w:rPr>
-        <w:t>ame:</w:t>
-      </w:r>
-      <w:bookmarkEnd w:id="6"/>
-      <w:bookmarkEnd w:id="7"/>
-      <w:r>
-        <w:br/>
-        <w:t xml:space="preserve">Für Personen mit viel Zeit eignet sich das unendliche Spiel. Hierbei wird vom Spieler verlangt unendlich viele Container auf Schiffe zu beladen. Der Spieler entscheidet, wann sein Schiff genügend beladen ist, und </w:t>
-      </w:r>
-      <w:r>
-        <w:t xml:space="preserve">schickt sie per Knopfdruck auf die Reise. Sofort erscheint das nächste Schiff, welches </w:t>
-      </w:r>
-      <w:r>
-        <w:t xml:space="preserve">es </w:t>
-      </w:r>
-      <w:r>
-        <w:t>im Eiltempo zu beladen gilt.</w:t>
-      </w:r>
-      <w:bookmarkStart w:id="8" w:name="_Toc405213331"/>
+      <w:r>
+        <w:t xml:space="preserve">Die Container, welche </w:t>
+      </w:r>
+      <w:r>
+        <w:t>alle über eine eigene</w:t>
+      </w:r>
+      <w:r>
+        <w:t xml:space="preserve"> Länge und </w:t>
+      </w:r>
+      <w:r>
+        <w:t xml:space="preserve">ein eigenes </w:t>
+      </w:r>
+      <w:r>
+        <w:t xml:space="preserve">Gewicht </w:t>
+      </w:r>
+      <w:r>
+        <w:t>verfügen</w:t>
+      </w:r>
+      <w:r>
+        <w:t xml:space="preserve">, müssen möglichst gleichmässig auf dem Schiff verteilt werden. Dies bedeutet, dass </w:t>
+      </w:r>
+      <w:r>
+        <w:t>möglichst</w:t>
+      </w:r>
+      <w:r>
+        <w:t xml:space="preserve"> keine Lücken entstehen sollten und di</w:t>
+      </w:r>
+      <w:r>
+        <w:t>e Gewichtsbelastung im vorderen</w:t>
+      </w:r>
+      <w:r>
+        <w:t xml:space="preserve"> sowie hinteren Teil des Schiffes und auch punktuell möglichst ausgeglichen sein soll. Die Vorschau über die nächsten, zu verladenden Container, wird als Zug am oberen Bildschirmrand dargestellt, welche</w:t>
+      </w:r>
+      <w:r>
+        <w:t>r</w:t>
+      </w:r>
+      <w:r>
+        <w:t xml:space="preserve"> sich stetig vorwärts bewegt. Erreicht ein Container auf diesem Zug den rechten Bildschirmrand </w:t>
+      </w:r>
+      <w:r>
+        <w:t>wird er zerstört</w:t>
+      </w:r>
+      <w:r>
+        <w:t xml:space="preserve">. Während des Spiels dürfen maximal 3 Container </w:t>
+      </w:r>
+      <w:r>
+        <w:t>zerstört werden</w:t>
+      </w:r>
+      <w:r>
+        <w:t>.</w:t>
+      </w:r>
+      <w:r>
+        <w:t xml:space="preserve"> Das Spiel ist z</w:t>
+      </w:r>
+      <w:r>
+        <w:t>u Ende, wenn alle Container des Zug</w:t>
+      </w:r>
+      <w:r>
+        <w:t>es auf dem Schiff verladen sind</w:t>
+      </w:r>
+      <w:r>
+        <w:t xml:space="preserve"> oder mehr als 3 Container </w:t>
+      </w:r>
+      <w:r>
+        <w:t>zerstört werden</w:t>
+      </w:r>
+      <w:r>
+        <w:t>.</w:t>
+      </w:r>
+      <w:r>
+        <w:t xml:space="preserve"> Das Spiel gilt als verloren, wenn mehr als 3 Container zerstört werden, das Schiff zu einseitig beladen wurde und dadurch zu stark Schlagseite hat oder das Schiff unter zu hoher punktueller Belastung </w:t>
+      </w:r>
+      <w:r>
+        <w:t>zer</w:t>
+      </w:r>
+      <w:r>
+        <w:t>bricht.</w:t>
+      </w:r>
     </w:p>
     <w:p>
-      <w:pPr>
-        <w:pStyle w:val="berschrift1"/>
-      </w:pPr>
-      <w:bookmarkStart w:id="9" w:name="_Toc405215383"/>
-      <w:r>
-        <w:lastRenderedPageBreak/>
-        <w:t>Das Spielprinzip</w:t>
+      <w:r>
+        <w:t xml:space="preserve">Das Spielfeld </w:t>
+      </w:r>
+      <w:r>
+        <w:t>und</w:t>
+      </w:r>
+      <w:r>
+        <w:t xml:space="preserve"> die Steuerung w</w:t>
+      </w:r>
+      <w:r>
+        <w:t>erden im Folgenden kurz erklärt. W</w:t>
+      </w:r>
+      <w:r>
+        <w:t>ie Sie das Spiel starten erfahren Sie auf Seite 5 (Schnelles Spiel) sowie Seite 6 (Karriere Spiel).</w:t>
+      </w:r>
+    </w:p>
+    <w:p>
+      <w:pPr>
+        <w:pStyle w:val="berschrift2"/>
+      </w:pPr>
+      <w:bookmarkStart w:id="8" w:name="_Toc405213332"/>
+      <w:bookmarkStart w:id="9" w:name="_Toc405304436"/>
+      <w:r>
+        <w:t>Das Spielfeld</w:t>
       </w:r>
       <w:bookmarkEnd w:id="8"/>
       <w:bookmarkEnd w:id="9"/>
-    </w:p>
-    <w:p>
-      <w:r>
-        <w:t>Die Container, welche in einer vorgegebenen Länge und mit einem vorgegebenen Gewicht vorliegen, müssen möglichst gleichmässig auf dem Schiff verteilt werden. Dies bedeutet, dass dabei keine Lücken entstehen sollten und die Gewichtsbelastung im vorderen, sowie hinteren Teil des Schiffes und auch punktuell möglichst ausgeglichen sein soll. Die Vorschau über die nächsten, zu verladenden Container, wird als Zug am oberen Bildschirmrand dargestellt, welche</w:t>
-      </w:r>
-      <w:r>
-        <w:t>r</w:t>
-      </w:r>
-      <w:r>
-        <w:t xml:space="preserve"> sich stetig vorwärts bewegt. Erreicht ein Container auf diesem Zug den rechten Bildschirmrand </w:t>
-      </w:r>
-      <w:r>
-        <w:t>wird er zerstört</w:t>
-      </w:r>
-      <w:r>
-        <w:t xml:space="preserve">. Während des Spiels dürfen maximal 3 Container </w:t>
-      </w:r>
-      <w:r>
-        <w:t>zerstört werden</w:t>
-      </w:r>
-      <w:r>
-        <w:t>.</w:t>
-      </w:r>
-      <w:r>
-        <w:t xml:space="preserve"> Das Spiel ist z</w:t>
-      </w:r>
-      <w:r>
-        <w:t xml:space="preserve">u Ende, wenn alle Container des Zuges auf dem Schiff verladen sind, oder mehr als 3 Container </w:t>
-      </w:r>
-      <w:r>
-        <w:t>zerstört werden</w:t>
-      </w:r>
-      <w:r>
-        <w:t>.</w:t>
-      </w:r>
-      <w:r>
-        <w:t xml:space="preserve"> Das Spiel gilt als verloren, wenn mehr als 3 Container zerstört werden, das Schiff zu einseitig beladen wurde und dadurch zu stark Schlagseite hat oder das Schiff unter zu hoher punktueller Belastung bricht.</w:t>
-      </w:r>
-    </w:p>
-    <w:p>
-      <w:r>
-        <w:t>Das Spielfeld sowie die Steuerung werden im Folgenden kurz erklärt, wie Sie das Spiel starten erfahren Sie auf Seite 5 (Schnelles Spiel) sowie Seite 6 (Karriere Spiel).</w:t>
-      </w:r>
-      <w:bookmarkStart w:id="10" w:name="_GoBack"/>
-      <w:bookmarkEnd w:id="10"/>
-    </w:p>
-    <w:p>
-      <w:pPr>
-        <w:pStyle w:val="berschrift2"/>
-      </w:pPr>
-      <w:bookmarkStart w:id="11" w:name="_Toc405213332"/>
-      <w:bookmarkStart w:id="12" w:name="_Toc405215384"/>
-      <w:r>
-        <w:t>Das Spielfeld</w:t>
-      </w:r>
-      <w:bookmarkEnd w:id="11"/>
-      <w:bookmarkEnd w:id="12"/>
     </w:p>
     <w:p>
       <w:r>
@@ -1196,7 +1228,7 @@
         <mc:AlternateContent>
           <mc:Choice Requires="wps">
             <w:drawing>
-              <wp:anchor distT="0" distB="0" distL="114300" distR="114300" simplePos="0" relativeHeight="251662336" behindDoc="0" locked="0" layoutInCell="1" allowOverlap="1" wp14:anchorId="03477B46" wp14:editId="6850E586">
+              <wp:anchor distT="0" distB="0" distL="114300" distR="114300" simplePos="0" relativeHeight="251643392" behindDoc="0" locked="0" layoutInCell="1" allowOverlap="1" wp14:anchorId="03477B46" wp14:editId="6850E586">
                 <wp:simplePos x="0" y="0"/>
                 <wp:positionH relativeFrom="column">
                   <wp:posOffset>558555</wp:posOffset>
@@ -1270,7 +1302,7 @@
         <mc:AlternateContent>
           <mc:Choice Requires="wps">
             <w:drawing>
-              <wp:anchor distT="0" distB="0" distL="114300" distR="114300" simplePos="0" relativeHeight="251664384" behindDoc="0" locked="0" layoutInCell="1" allowOverlap="1" wp14:anchorId="10A092E3" wp14:editId="7B2FC349">
+              <wp:anchor distT="0" distB="0" distL="114300" distR="114300" simplePos="0" relativeHeight="251644416" behindDoc="0" locked="0" layoutInCell="1" allowOverlap="1" wp14:anchorId="10A092E3" wp14:editId="7B2FC349">
                 <wp:simplePos x="0" y="0"/>
                 <wp:positionH relativeFrom="column">
                   <wp:posOffset>5113556</wp:posOffset>
@@ -1344,7 +1376,7 @@
         <mc:AlternateContent>
           <mc:Choice Requires="wpg">
             <w:drawing>
-              <wp:anchor distT="0" distB="0" distL="114300" distR="114300" simplePos="0" relativeHeight="251661312" behindDoc="0" locked="0" layoutInCell="1" allowOverlap="1" wp14:anchorId="05A11F5F" wp14:editId="113D27AD">
+              <wp:anchor distT="0" distB="0" distL="114300" distR="114300" simplePos="0" relativeHeight="251642368" behindDoc="0" locked="0" layoutInCell="1" allowOverlap="1" wp14:anchorId="05A11F5F" wp14:editId="113D27AD">
                 <wp:simplePos x="0" y="0"/>
                 <wp:positionH relativeFrom="margin">
                   <wp:align>left</wp:align>
@@ -1717,7 +1749,7 @@
         <mc:AlternateContent>
           <mc:Choice Requires="wps">
             <w:drawing>
-              <wp:anchor distT="0" distB="0" distL="114300" distR="114300" simplePos="0" relativeHeight="251668480" behindDoc="0" locked="0" layoutInCell="1" allowOverlap="1" wp14:anchorId="52D87C17" wp14:editId="561D51F9">
+              <wp:anchor distT="0" distB="0" distL="114300" distR="114300" simplePos="0" relativeHeight="251646464" behindDoc="0" locked="0" layoutInCell="1" allowOverlap="1" wp14:anchorId="52D87C17" wp14:editId="561D51F9">
                 <wp:simplePos x="0" y="0"/>
                 <wp:positionH relativeFrom="column">
                   <wp:posOffset>3348647</wp:posOffset>
@@ -1791,7 +1823,7 @@
         <mc:AlternateContent>
           <mc:Choice Requires="wps">
             <w:drawing>
-              <wp:anchor distT="0" distB="0" distL="114300" distR="114300" simplePos="0" relativeHeight="251666432" behindDoc="0" locked="0" layoutInCell="1" allowOverlap="1" wp14:anchorId="3DDEB292" wp14:editId="23756135">
+              <wp:anchor distT="0" distB="0" distL="114300" distR="114300" simplePos="0" relativeHeight="251645440" behindDoc="0" locked="0" layoutInCell="1" allowOverlap="1" wp14:anchorId="3DDEB292" wp14:editId="23756135">
                 <wp:simplePos x="0" y="0"/>
                 <wp:positionH relativeFrom="column">
                   <wp:posOffset>647650</wp:posOffset>
@@ -1867,7 +1899,7 @@
         <mc:AlternateContent>
           <mc:Choice Requires="wps">
             <w:drawing>
-              <wp:anchor distT="0" distB="0" distL="114300" distR="114300" simplePos="0" relativeHeight="251670528" behindDoc="0" locked="0" layoutInCell="1" allowOverlap="1" wp14:anchorId="4E1FA20F" wp14:editId="2E98F84F">
+              <wp:anchor distT="0" distB="0" distL="114300" distR="114300" simplePos="0" relativeHeight="251647488" behindDoc="0" locked="0" layoutInCell="1" allowOverlap="1" wp14:anchorId="4E1FA20F" wp14:editId="2E98F84F">
                 <wp:simplePos x="0" y="0"/>
                 <wp:positionH relativeFrom="column">
                   <wp:posOffset>5341472</wp:posOffset>
@@ -2061,7 +2093,7 @@
           <w:lang w:eastAsia="de-CH"/>
         </w:rPr>
         <w:drawing>
-          <wp:anchor distT="0" distB="0" distL="114300" distR="114300" simplePos="0" relativeHeight="251671552" behindDoc="1" locked="0" layoutInCell="1" allowOverlap="1" wp14:anchorId="39E06894" wp14:editId="7118BC6C">
+          <wp:anchor distT="0" distB="0" distL="114300" distR="114300" simplePos="0" relativeHeight="251648512" behindDoc="1" locked="0" layoutInCell="1" allowOverlap="1" wp14:anchorId="39E06894" wp14:editId="7118BC6C">
             <wp:simplePos x="0" y="0"/>
             <wp:positionH relativeFrom="column">
               <wp:posOffset>4036060</wp:posOffset>
@@ -2208,7 +2240,7 @@
           <w:lang w:eastAsia="de-CH"/>
         </w:rPr>
         <w:drawing>
-          <wp:anchor distT="0" distB="0" distL="114300" distR="114300" simplePos="0" relativeHeight="251673600" behindDoc="1" locked="0" layoutInCell="1" allowOverlap="1" wp14:anchorId="4026263C" wp14:editId="1295A56A">
+          <wp:anchor distT="0" distB="0" distL="114300" distR="114300" simplePos="0" relativeHeight="251650560" behindDoc="1" locked="0" layoutInCell="1" allowOverlap="1" wp14:anchorId="4026263C" wp14:editId="1295A56A">
             <wp:simplePos x="0" y="0"/>
             <wp:positionH relativeFrom="column">
               <wp:posOffset>4764146</wp:posOffset>
@@ -2301,7 +2333,7 @@
           <w:lang w:eastAsia="de-CH"/>
         </w:rPr>
         <w:drawing>
-          <wp:anchor distT="0" distB="0" distL="114300" distR="114300" simplePos="0" relativeHeight="251672576" behindDoc="1" locked="0" layoutInCell="1" allowOverlap="1" wp14:anchorId="6052D7AC" wp14:editId="6528D087">
+          <wp:anchor distT="0" distB="0" distL="114300" distR="114300" simplePos="0" relativeHeight="251649536" behindDoc="1" locked="0" layoutInCell="1" allowOverlap="1" wp14:anchorId="6052D7AC" wp14:editId="6528D087">
             <wp:simplePos x="0" y="0"/>
             <wp:positionH relativeFrom="margin">
               <wp:posOffset>4753350</wp:posOffset>
@@ -2388,14 +2420,14 @@
       <w:pPr>
         <w:pStyle w:val="berschrift2"/>
       </w:pPr>
-      <w:bookmarkStart w:id="13" w:name="_Toc405213333"/>
-      <w:bookmarkStart w:id="14" w:name="_Toc405215385"/>
+      <w:bookmarkStart w:id="10" w:name="_Toc405213333"/>
+      <w:bookmarkStart w:id="11" w:name="_Toc405304437"/>
       <w:r>
         <w:lastRenderedPageBreak/>
         <w:t>Positionieren der Container</w:t>
       </w:r>
-      <w:bookmarkEnd w:id="13"/>
-      <w:bookmarkEnd w:id="14"/>
+      <w:bookmarkEnd w:id="10"/>
+      <w:bookmarkEnd w:id="11"/>
     </w:p>
     <w:p>
       <w:r>
@@ -2406,7 +2438,7 @@
         <mc:AlternateContent>
           <mc:Choice Requires="wps">
             <w:drawing>
-              <wp:anchor distT="0" distB="0" distL="114300" distR="114300" simplePos="0" relativeHeight="251682816" behindDoc="0" locked="0" layoutInCell="1" allowOverlap="1" wp14:anchorId="1A55F07F" wp14:editId="6DF7F174">
+              <wp:anchor distT="0" distB="0" distL="114300" distR="114300" simplePos="0" relativeHeight="251656704" behindDoc="0" locked="0" layoutInCell="1" allowOverlap="1" wp14:anchorId="1A55F07F" wp14:editId="6DF7F174">
                 <wp:simplePos x="0" y="0"/>
                 <wp:positionH relativeFrom="column">
                   <wp:posOffset>4082298</wp:posOffset>
@@ -2504,7 +2536,7 @@
                 <v:stroke joinstyle="miter"/>
                 <v:path gradientshapeok="t" o:connecttype="rect"/>
               </v:shapetype>
-              <v:shape id="Textfeld 33" o:spid="_x0000_s1026" type="#_x0000_t202" style="position:absolute;margin-left:321.45pt;margin-top:197.5pt;width:1in;height:42.1pt;z-index:251682816;visibility:visible;mso-wrap-style:none;mso-height-percent:0;mso-wrap-distance-left:9pt;mso-wrap-distance-top:0;mso-wrap-distance-right:9pt;mso-wrap-distance-bottom:0;mso-position-horizontal:absolute;mso-position-horizontal-relative:text;mso-position-vertical:absolute;mso-position-vertical-relative:text;mso-height-percent:0;mso-height-relative:margin;v-text-anchor:top" o:gfxdata="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" filled="f" stroked="f" strokeweight=".5pt">
+              <v:shape id="Textfeld 33" o:spid="_x0000_s1026" type="#_x0000_t202" style="position:absolute;margin-left:321.45pt;margin-top:197.5pt;width:1in;height:42.1pt;z-index:251656704;visibility:visible;mso-wrap-style:none;mso-height-percent:0;mso-wrap-distance-left:9pt;mso-wrap-distance-top:0;mso-wrap-distance-right:9pt;mso-wrap-distance-bottom:0;mso-position-horizontal:absolute;mso-position-horizontal-relative:text;mso-position-vertical:absolute;mso-position-vertical-relative:text;mso-height-percent:0;mso-height-relative:margin;v-text-anchor:top" o:gfxdata="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" filled="f" stroked="f" strokeweight=".5pt">
                 <v:textbox>
                   <w:txbxContent>
                     <w:p>
@@ -2550,7 +2582,7 @@
         <mc:AlternateContent>
           <mc:Choice Requires="wps">
             <w:drawing>
-              <wp:anchor distT="0" distB="0" distL="114300" distR="114300" simplePos="0" relativeHeight="251678720" behindDoc="0" locked="0" layoutInCell="1" allowOverlap="1" wp14:anchorId="524164C5" wp14:editId="31C3CE3B">
+              <wp:anchor distT="0" distB="0" distL="114300" distR="114300" simplePos="0" relativeHeight="251654656" behindDoc="0" locked="0" layoutInCell="1" allowOverlap="1" wp14:anchorId="524164C5" wp14:editId="31C3CE3B">
                 <wp:simplePos x="0" y="0"/>
                 <wp:positionH relativeFrom="column">
                   <wp:posOffset>3336303</wp:posOffset>
@@ -2635,7 +2667,7 @@
           </mc:Choice>
           <mc:Fallback>
             <w:pict>
-              <v:shape w14:anchorId="524164C5" id="Textfeld 31" o:spid="_x0000_s1027" type="#_x0000_t202" style="position:absolute;margin-left:262.7pt;margin-top:186.8pt;width:1in;height:54.85pt;z-index:251678720;visibility:visible;mso-wrap-style:none;mso-height-percent:0;mso-wrap-distance-left:9pt;mso-wrap-distance-top:0;mso-wrap-distance-right:9pt;mso-wrap-distance-bottom:0;mso-position-horizontal:absolute;mso-position-horizontal-relative:text;mso-position-vertical:absolute;mso-position-vertical-relative:text;mso-height-percent:0;mso-height-relative:margin;v-text-anchor:top" o:gfxdata="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" filled="f" stroked="f" strokeweight=".5pt">
+              <v:shape w14:anchorId="524164C5" id="Textfeld 31" o:spid="_x0000_s1027" type="#_x0000_t202" style="position:absolute;margin-left:262.7pt;margin-top:186.8pt;width:1in;height:54.85pt;z-index:251654656;visibility:visible;mso-wrap-style:none;mso-height-percent:0;mso-wrap-distance-left:9pt;mso-wrap-distance-top:0;mso-wrap-distance-right:9pt;mso-wrap-distance-bottom:0;mso-position-horizontal:absolute;mso-position-horizontal-relative:text;mso-position-vertical:absolute;mso-position-vertical-relative:text;mso-height-percent:0;mso-height-relative:margin;v-text-anchor:top" o:gfxdata="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" filled="f" stroked="f" strokeweight=".5pt">
                 <v:textbox>
                   <w:txbxContent>
                     <w:p>
@@ -2672,7 +2704,7 @@
         <mc:AlternateContent>
           <mc:Choice Requires="wps">
             <w:drawing>
-              <wp:anchor distT="0" distB="0" distL="114300" distR="114300" simplePos="0" relativeHeight="251680768" behindDoc="0" locked="0" layoutInCell="1" allowOverlap="1" wp14:anchorId="2DDF6FD1" wp14:editId="6FD16330">
+              <wp:anchor distT="0" distB="0" distL="114300" distR="114300" simplePos="0" relativeHeight="251655680" behindDoc="0" locked="0" layoutInCell="1" allowOverlap="1" wp14:anchorId="2DDF6FD1" wp14:editId="6FD16330">
                 <wp:simplePos x="0" y="0"/>
                 <wp:positionH relativeFrom="column">
                   <wp:posOffset>2888434</wp:posOffset>
@@ -2766,7 +2798,7 @@
           </mc:Choice>
           <mc:Fallback>
             <w:pict>
-              <v:shape w14:anchorId="2DDF6FD1" id="Textfeld 32" o:spid="_x0000_s1028" type="#_x0000_t202" style="position:absolute;margin-left:227.45pt;margin-top:196.1pt;width:1in;height:42.1pt;z-index:251680768;visibility:visible;mso-wrap-style:none;mso-height-percent:0;mso-wrap-distance-left:9pt;mso-wrap-distance-top:0;mso-wrap-distance-right:9pt;mso-wrap-distance-bottom:0;mso-position-horizontal:absolute;mso-position-horizontal-relative:text;mso-position-vertical:absolute;mso-position-vertical-relative:text;mso-height-percent:0;mso-height-relative:margin;v-text-anchor:top" o:gfxdata="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" filled="f" stroked="f" strokeweight=".5pt">
+              <v:shape w14:anchorId="2DDF6FD1" id="Textfeld 32" o:spid="_x0000_s1028" type="#_x0000_t202" style="position:absolute;margin-left:227.45pt;margin-top:196.1pt;width:1in;height:42.1pt;z-index:251655680;visibility:visible;mso-wrap-style:none;mso-height-percent:0;mso-wrap-distance-left:9pt;mso-wrap-distance-top:0;mso-wrap-distance-right:9pt;mso-wrap-distance-bottom:0;mso-position-horizontal:absolute;mso-position-horizontal-relative:text;mso-position-vertical:absolute;mso-position-vertical-relative:text;mso-height-percent:0;mso-height-relative:margin;v-text-anchor:top" o:gfxdata="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" filled="f" stroked="f" strokeweight=".5pt">
                 <v:textbox>
                   <w:txbxContent>
                     <w:p>
@@ -2812,7 +2844,7 @@
         <mc:AlternateContent>
           <mc:Choice Requires="wps">
             <w:drawing>
-              <wp:anchor distT="0" distB="0" distL="114300" distR="114300" simplePos="0" relativeHeight="251675648" behindDoc="0" locked="0" layoutInCell="1" allowOverlap="1" wp14:anchorId="10B65DF7" wp14:editId="3F3F7A70">
+              <wp:anchor distT="0" distB="0" distL="114300" distR="114300" simplePos="0" relativeHeight="251652608" behindDoc="0" locked="0" layoutInCell="1" allowOverlap="1" wp14:anchorId="10B65DF7" wp14:editId="3F3F7A70">
                 <wp:simplePos x="0" y="0"/>
                 <wp:positionH relativeFrom="column">
                   <wp:posOffset>3958111</wp:posOffset>
@@ -2886,7 +2918,7 @@
         <mc:AlternateContent>
           <mc:Choice Requires="wps">
             <w:drawing>
-              <wp:anchor distT="0" distB="0" distL="114300" distR="114300" simplePos="0" relativeHeight="251677696" behindDoc="0" locked="0" layoutInCell="1" allowOverlap="1" wp14:anchorId="7426A0AA" wp14:editId="08EE7F5D">
+              <wp:anchor distT="0" distB="0" distL="114300" distR="114300" simplePos="0" relativeHeight="251653632" behindDoc="0" locked="0" layoutInCell="1" allowOverlap="1" wp14:anchorId="7426A0AA" wp14:editId="08EE7F5D">
                 <wp:simplePos x="0" y="0"/>
                 <wp:positionH relativeFrom="margin">
                   <wp:posOffset>2815369</wp:posOffset>
@@ -2964,7 +2996,7 @@
         <mc:AlternateContent>
           <mc:Choice Requires="wps">
             <w:drawing>
-              <wp:anchor distT="0" distB="0" distL="114300" distR="114300" simplePos="0" relativeHeight="251674624" behindDoc="0" locked="0" layoutInCell="1" allowOverlap="1">
+              <wp:anchor distT="0" distB="0" distL="114300" distR="114300" simplePos="0" relativeHeight="251651584" behindDoc="0" locked="0" layoutInCell="1" allowOverlap="1">
                 <wp:simplePos x="0" y="0"/>
                 <wp:positionH relativeFrom="column">
                   <wp:posOffset>3516151</wp:posOffset>
@@ -3126,14 +3158,14 @@
       <w:pPr>
         <w:pStyle w:val="berschrift1"/>
       </w:pPr>
-      <w:bookmarkStart w:id="15" w:name="_Toc405213334"/>
-      <w:bookmarkStart w:id="16" w:name="_Toc405215386"/>
+      <w:bookmarkStart w:id="12" w:name="_Toc405213334"/>
+      <w:bookmarkStart w:id="13" w:name="_Toc405304438"/>
       <w:r>
         <w:lastRenderedPageBreak/>
         <w:t>Das schnelle Spiel</w:t>
       </w:r>
-      <w:bookmarkEnd w:id="15"/>
-      <w:bookmarkEnd w:id="16"/>
+      <w:bookmarkEnd w:id="12"/>
+      <w:bookmarkEnd w:id="13"/>
     </w:p>
     <w:p>
       <w:r>
@@ -3144,7 +3176,7 @@
         <mc:AlternateContent>
           <mc:Choice Requires="wpg">
             <w:drawing>
-              <wp:anchor distT="0" distB="0" distL="114300" distR="114300" simplePos="0" relativeHeight="251688960" behindDoc="0" locked="0" layoutInCell="1" allowOverlap="1" wp14:anchorId="2C710594" wp14:editId="06EFCE1E">
+              <wp:anchor distT="0" distB="0" distL="114300" distR="114300" simplePos="0" relativeHeight="251658752" behindDoc="0" locked="0" layoutInCell="1" allowOverlap="1" wp14:anchorId="2C710594" wp14:editId="06EFCE1E">
                 <wp:simplePos x="0" y="0"/>
                 <wp:positionH relativeFrom="column">
                   <wp:posOffset>2867872</wp:posOffset>
@@ -3341,7 +3373,7 @@
         <mc:AlternateContent>
           <mc:Choice Requires="wps">
             <w:drawing>
-              <wp:anchor distT="0" distB="0" distL="114300" distR="114300" simplePos="0" relativeHeight="251698176" behindDoc="0" locked="0" layoutInCell="1" allowOverlap="1" wp14:anchorId="403F8E6B" wp14:editId="61477FAD">
+              <wp:anchor distT="0" distB="0" distL="114300" distR="114300" simplePos="0" relativeHeight="251662848" behindDoc="0" locked="0" layoutInCell="1" allowOverlap="1" wp14:anchorId="403F8E6B" wp14:editId="61477FAD">
                 <wp:simplePos x="0" y="0"/>
                 <wp:positionH relativeFrom="margin">
                   <wp:posOffset>3178628</wp:posOffset>
@@ -3426,7 +3458,7 @@
           </mc:Choice>
           <mc:Fallback>
             <w:pict>
-              <v:shape w14:anchorId="403F8E6B" id="Textfeld 36" o:spid="_x0000_s1029" type="#_x0000_t202" style="position:absolute;left:0;text-align:left;margin-left:250.3pt;margin-top:11.15pt;width:1in;height:25pt;z-index:251698176;visibility:visible;mso-wrap-style:none;mso-height-percent:0;mso-wrap-distance-left:9pt;mso-wrap-distance-top:0;mso-wrap-distance-right:9pt;mso-wrap-distance-bottom:0;mso-position-horizontal:absolute;mso-position-horizontal-relative:margin;mso-position-vertical:absolute;mso-position-vertical-relative:text;mso-height-percent:0;mso-height-relative:margin;v-text-anchor:top" o:gfxdata="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" filled="f" stroked="f" strokeweight=".5pt">
+              <v:shape w14:anchorId="403F8E6B" id="Textfeld 36" o:spid="_x0000_s1029" type="#_x0000_t202" style="position:absolute;left:0;text-align:left;margin-left:250.3pt;margin-top:11.15pt;width:1in;height:25pt;z-index:251662848;visibility:visible;mso-wrap-style:none;mso-height-percent:0;mso-wrap-distance-left:9pt;mso-wrap-distance-top:0;mso-wrap-distance-right:9pt;mso-wrap-distance-bottom:0;mso-position-horizontal:absolute;mso-position-horizontal-relative:margin;mso-position-vertical:absolute;mso-position-vertical-relative:text;mso-height-percent:0;mso-height-relative:margin;v-text-anchor:top" o:gfxdata="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" filled="f" stroked="f" strokeweight=".5pt">
                 <v:textbox>
                   <w:txbxContent>
                     <w:p>
@@ -3464,7 +3496,7 @@
         <mc:AlternateContent>
           <mc:Choice Requires="wps">
             <w:drawing>
-              <wp:anchor distT="0" distB="0" distL="114300" distR="114300" simplePos="0" relativeHeight="251699200" behindDoc="0" locked="0" layoutInCell="1" allowOverlap="1" wp14:anchorId="0EFA03C4" wp14:editId="286F299B">
+              <wp:anchor distT="0" distB="0" distL="114300" distR="114300" simplePos="0" relativeHeight="251663872" behindDoc="0" locked="0" layoutInCell="1" allowOverlap="1" wp14:anchorId="0EFA03C4" wp14:editId="286F299B">
                 <wp:simplePos x="0" y="0"/>
                 <wp:positionH relativeFrom="column">
                   <wp:posOffset>3479371</wp:posOffset>
@@ -3568,7 +3600,7 @@
         <mc:AlternateContent>
           <mc:Choice Requires="wps">
             <w:drawing>
-              <wp:anchor distT="0" distB="0" distL="114300" distR="114300" simplePos="0" relativeHeight="251702272" behindDoc="0" locked="0" layoutInCell="1" allowOverlap="1" wp14:anchorId="7806ABCB" wp14:editId="32F98062">
+              <wp:anchor distT="0" distB="0" distL="114300" distR="114300" simplePos="0" relativeHeight="251665920" behindDoc="0" locked="0" layoutInCell="1" allowOverlap="1" wp14:anchorId="7806ABCB" wp14:editId="32F98062">
                 <wp:simplePos x="0" y="0"/>
                 <wp:positionH relativeFrom="column">
                   <wp:posOffset>3185160</wp:posOffset>
@@ -3641,7 +3673,7 @@
         <mc:AlternateContent>
           <mc:Choice Requires="wps">
             <w:drawing>
-              <wp:anchor distT="0" distB="0" distL="114300" distR="114300" simplePos="0" relativeHeight="251701248" behindDoc="0" locked="0" layoutInCell="1" allowOverlap="1" wp14:anchorId="28BF1056" wp14:editId="44E279D3">
+              <wp:anchor distT="0" distB="0" distL="114300" distR="114300" simplePos="0" relativeHeight="251664896" behindDoc="0" locked="0" layoutInCell="1" allowOverlap="1" wp14:anchorId="28BF1056" wp14:editId="44E279D3">
                 <wp:simplePos x="0" y="0"/>
                 <wp:positionH relativeFrom="margin">
                   <wp:posOffset>2884539</wp:posOffset>
@@ -3735,7 +3767,7 @@
           </mc:Choice>
           <mc:Fallback>
             <w:pict>
-              <v:shape w14:anchorId="28BF1056" id="Textfeld 38" o:spid="_x0000_s1030" type="#_x0000_t202" style="position:absolute;left:0;text-align:left;margin-left:227.15pt;margin-top:24.1pt;width:1in;height:25pt;z-index:251701248;visibility:visible;mso-wrap-style:none;mso-height-percent:0;mso-wrap-distance-left:9pt;mso-wrap-distance-top:0;mso-wrap-distance-right:9pt;mso-wrap-distance-bottom:0;mso-position-horizontal:absolute;mso-position-horizontal-relative:margin;mso-position-vertical:absolute;mso-position-vertical-relative:text;mso-height-percent:0;mso-height-relative:margin;v-text-anchor:top" o:gfxdata="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" filled="f" stroked="f" strokeweight=".5pt">
+              <v:shape w14:anchorId="28BF1056" id="Textfeld 38" o:spid="_x0000_s1030" type="#_x0000_t202" style="position:absolute;left:0;text-align:left;margin-left:227.15pt;margin-top:24.1pt;width:1in;height:25pt;z-index:251664896;visibility:visible;mso-wrap-style:none;mso-height-percent:0;mso-wrap-distance-left:9pt;mso-wrap-distance-top:0;mso-wrap-distance-right:9pt;mso-wrap-distance-bottom:0;mso-position-horizontal:absolute;mso-position-horizontal-relative:margin;mso-position-vertical:absolute;mso-position-vertical-relative:text;mso-height-percent:0;mso-height-relative:margin;v-text-anchor:top" o:gfxdata="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" filled="f" stroked="f" strokeweight=".5pt">
                 <v:textbox>
                   <w:txbxContent>
                     <w:p>
@@ -3830,15 +3862,13 @@
         <w:t xml:space="preserve">Mit </w:t>
       </w:r>
       <w:r>
-        <w:t>der Zurück-Taste können Sie das Spiel jeder pausieren. Wählen Sie „</w:t>
-      </w:r>
-      <w:proofErr w:type="spellStart"/>
-      <w:r>
-        <w:t>Resume</w:t>
-      </w:r>
-      <w:proofErr w:type="spellEnd"/>
-      <w:r>
-        <w:t>“ um zum Spiel zurückzukehren oder „Exit“ um das Spiel zu beenden.</w:t>
+        <w:t>der Zurück-Taste können Sie das Spiel jeder pausieren. Wählen Sie „Resume“ um zum Spiel zurückzukehren oder „Exit“ um das Spiel zu beenden</w:t>
+      </w:r>
+      <w:r>
+        <w:t xml:space="preserve"> und ins Hauptmenü zurückzukehren</w:t>
+      </w:r>
+      <w:r>
+        <w:t>.</w:t>
       </w:r>
     </w:p>
     <w:p/>
@@ -3847,8 +3877,8 @@
     <w:p/>
     <w:p/>
     <w:p/>
-    <w:bookmarkStart w:id="17" w:name="_Toc405213335"/>
-    <w:bookmarkStart w:id="18" w:name="_Toc405215387"/>
+    <w:bookmarkStart w:id="14" w:name="_Toc405213335"/>
+    <w:bookmarkStart w:id="15" w:name="_Toc405304439"/>
     <w:p>
       <w:pPr>
         <w:pStyle w:val="berschrift1"/>
@@ -3862,7 +3892,7 @@
         <mc:AlternateContent>
           <mc:Choice Requires="wpg">
             <w:drawing>
-              <wp:anchor distT="0" distB="0" distL="114300" distR="114300" simplePos="0" relativeHeight="251696128" behindDoc="0" locked="0" layoutInCell="1" allowOverlap="1" wp14:anchorId="3F68718A" wp14:editId="24D88577">
+              <wp:anchor distT="0" distB="0" distL="114300" distR="114300" simplePos="0" relativeHeight="251661824" behindDoc="0" locked="0" layoutInCell="1" allowOverlap="1" wp14:anchorId="3F68718A" wp14:editId="24D88577">
                 <wp:simplePos x="0" y="0"/>
                 <wp:positionH relativeFrom="column">
                   <wp:posOffset>2867660</wp:posOffset>
@@ -3982,7 +4012,7 @@
           <w:lang w:eastAsia="de-CH"/>
         </w:rPr>
         <w:drawing>
-          <wp:anchor distT="0" distB="0" distL="114300" distR="114300" simplePos="0" relativeHeight="251685888" behindDoc="1" locked="0" layoutInCell="1" allowOverlap="1" wp14:anchorId="2184E0E7" wp14:editId="01B4BA04">
+          <wp:anchor distT="0" distB="0" distL="114300" distR="114300" simplePos="0" relativeHeight="251657728" behindDoc="1" locked="0" layoutInCell="1" allowOverlap="1" wp14:anchorId="2184E0E7" wp14:editId="01B4BA04">
             <wp:simplePos x="0" y="0"/>
             <wp:positionH relativeFrom="margin">
               <wp:posOffset>2884170</wp:posOffset>
@@ -4051,7 +4081,7 @@
           <w:lang w:eastAsia="de-CH"/>
         </w:rPr>
         <w:drawing>
-          <wp:anchor distT="0" distB="0" distL="114300" distR="114300" simplePos="0" relativeHeight="251692032" behindDoc="0" locked="0" layoutInCell="1" allowOverlap="1" wp14:anchorId="0D50D27F" wp14:editId="70A7F79A">
+          <wp:anchor distT="0" distB="0" distL="114300" distR="114300" simplePos="0" relativeHeight="251659776" behindDoc="0" locked="0" layoutInCell="1" allowOverlap="1" wp14:anchorId="0D50D27F" wp14:editId="70A7F79A">
             <wp:simplePos x="0" y="0"/>
             <wp:positionH relativeFrom="column">
               <wp:posOffset>2884805</wp:posOffset>
@@ -4116,7 +4146,7 @@
           <w:lang w:eastAsia="de-CH"/>
         </w:rPr>
         <w:drawing>
-          <wp:anchor distT="0" distB="0" distL="114300" distR="114300" simplePos="0" relativeHeight="251693056" behindDoc="0" locked="0" layoutInCell="1" allowOverlap="1" wp14:anchorId="76D2B8E2" wp14:editId="0D0BA107">
+          <wp:anchor distT="0" distB="0" distL="114300" distR="114300" simplePos="0" relativeHeight="251660800" behindDoc="0" locked="0" layoutInCell="1" allowOverlap="1" wp14:anchorId="76D2B8E2" wp14:editId="0D0BA107">
             <wp:simplePos x="0" y="0"/>
             <wp:positionH relativeFrom="column">
               <wp:posOffset>2867872</wp:posOffset>
@@ -4176,10 +4206,16 @@
         </w:drawing>
       </w:r>
       <w:r>
-        <w:t>Das Karriere Spiel</w:t>
-      </w:r>
-      <w:bookmarkEnd w:id="17"/>
-      <w:bookmarkEnd w:id="18"/>
+        <w:t>Das Karriere</w:t>
+      </w:r>
+      <w:r>
+        <w:t>-</w:t>
+      </w:r>
+      <w:r>
+        <w:t>Spiel</w:t>
+      </w:r>
+      <w:bookmarkEnd w:id="14"/>
+      <w:bookmarkEnd w:id="15"/>
     </w:p>
     <w:p/>
     <w:p>
@@ -4198,7 +4234,7 @@
         <mc:AlternateContent>
           <mc:Choice Requires="wps">
             <w:drawing>
-              <wp:anchor distT="0" distB="0" distL="114300" distR="114300" simplePos="0" relativeHeight="251705344" behindDoc="0" locked="0" layoutInCell="1" allowOverlap="1" wp14:anchorId="27B37BF8" wp14:editId="2BA796C3">
+              <wp:anchor distT="0" distB="0" distL="114300" distR="114300" simplePos="0" relativeHeight="251667968" behindDoc="0" locked="0" layoutInCell="1" allowOverlap="1" wp14:anchorId="27B37BF8" wp14:editId="2BA796C3">
                 <wp:simplePos x="0" y="0"/>
                 <wp:positionH relativeFrom="column">
                   <wp:posOffset>3489960</wp:posOffset>
@@ -4271,7 +4307,7 @@
         <mc:AlternateContent>
           <mc:Choice Requires="wps">
             <w:drawing>
-              <wp:anchor distT="0" distB="0" distL="114300" distR="114300" simplePos="0" relativeHeight="251704320" behindDoc="0" locked="0" layoutInCell="1" allowOverlap="1" wp14:anchorId="574F7D1F" wp14:editId="1F7FF6A4">
+              <wp:anchor distT="0" distB="0" distL="114300" distR="114300" simplePos="0" relativeHeight="251666944" behindDoc="0" locked="0" layoutInCell="1" allowOverlap="1" wp14:anchorId="574F7D1F" wp14:editId="1F7FF6A4">
                 <wp:simplePos x="0" y="0"/>
                 <wp:positionH relativeFrom="margin">
                   <wp:posOffset>3189192</wp:posOffset>
@@ -4356,7 +4392,7 @@
           </mc:Choice>
           <mc:Fallback>
             <w:pict>
-              <v:shape w14:anchorId="574F7D1F" id="Textfeld 40" o:spid="_x0000_s1031" type="#_x0000_t202" style="position:absolute;left:0;text-align:left;margin-left:251.1pt;margin-top:6.75pt;width:1in;height:25pt;z-index:251704320;visibility:visible;mso-wrap-style:none;mso-height-percent:0;mso-wrap-distance-left:9pt;mso-wrap-distance-top:0;mso-wrap-distance-right:9pt;mso-wrap-distance-bottom:0;mso-position-horizontal:absolute;mso-position-horizontal-relative:margin;mso-position-vertical:absolute;mso-position-vertical-relative:text;mso-height-percent:0;mso-height-relative:margin;v-text-anchor:top" o:gfxdata="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" filled="f" stroked="f" strokeweight=".5pt">
+              <v:shape w14:anchorId="574F7D1F" id="Textfeld 40" o:spid="_x0000_s1031" type="#_x0000_t202" style="position:absolute;left:0;text-align:left;margin-left:251.1pt;margin-top:6.75pt;width:1in;height:25pt;z-index:251666944;visibility:visible;mso-wrap-style:none;mso-height-percent:0;mso-wrap-distance-left:9pt;mso-wrap-distance-top:0;mso-wrap-distance-right:9pt;mso-wrap-distance-bottom:0;mso-position-horizontal:absolute;mso-position-horizontal-relative:margin;mso-position-vertical:absolute;mso-position-vertical-relative:text;mso-height-percent:0;mso-height-relative:margin;v-text-anchor:top" o:gfxdata="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" filled="f" stroked="f" strokeweight=".5pt">
                 <v:textbox>
                   <w:txbxContent>
                     <w:p>
@@ -4413,7 +4449,7 @@
         <mc:AlternateContent>
           <mc:Choice Requires="wps">
             <w:drawing>
-              <wp:anchor distT="0" distB="0" distL="114300" distR="114300" simplePos="0" relativeHeight="251707392" behindDoc="0" locked="0" layoutInCell="1" allowOverlap="1" wp14:anchorId="48E4DAAE" wp14:editId="0EA6105E">
+              <wp:anchor distT="0" distB="0" distL="114300" distR="114300" simplePos="0" relativeHeight="251668992" behindDoc="0" locked="0" layoutInCell="1" allowOverlap="1" wp14:anchorId="48E4DAAE" wp14:editId="0EA6105E">
                 <wp:simplePos x="0" y="0"/>
                 <wp:positionH relativeFrom="margin">
                   <wp:posOffset>2865725</wp:posOffset>
@@ -4507,7 +4543,7 @@
           </mc:Choice>
           <mc:Fallback>
             <w:pict>
-              <v:shape w14:anchorId="48E4DAAE" id="Textfeld 42" o:spid="_x0000_s1032" type="#_x0000_t202" style="position:absolute;margin-left:225.65pt;margin-top:36.6pt;width:1in;height:25pt;z-index:251707392;visibility:visible;mso-wrap-style:none;mso-height-percent:0;mso-wrap-distance-left:9pt;mso-wrap-distance-top:0;mso-wrap-distance-right:9pt;mso-wrap-distance-bottom:0;mso-position-horizontal:absolute;mso-position-horizontal-relative:margin;mso-position-vertical:absolute;mso-position-vertical-relative:text;mso-height-percent:0;mso-height-relative:margin;v-text-anchor:top" o:gfxdata="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" filled="f" stroked="f" strokeweight=".5pt">
+              <v:shape w14:anchorId="48E4DAAE" id="Textfeld 42" o:spid="_x0000_s1032" type="#_x0000_t202" style="position:absolute;margin-left:225.65pt;margin-top:36.6pt;width:1in;height:25pt;z-index:251668992;visibility:visible;mso-wrap-style:none;mso-height-percent:0;mso-wrap-distance-left:9pt;mso-wrap-distance-top:0;mso-wrap-distance-right:9pt;mso-wrap-distance-bottom:0;mso-position-horizontal:absolute;mso-position-horizontal-relative:margin;mso-position-vertical:absolute;mso-position-vertical-relative:text;mso-height-percent:0;mso-height-relative:margin;v-text-anchor:top" o:gfxdata="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" filled="f" stroked="f" strokeweight=".5pt">
                 <v:textbox>
                   <w:txbxContent>
                     <w:p>
@@ -4566,7 +4602,7 @@
         <mc:AlternateContent>
           <mc:Choice Requires="wps">
             <w:drawing>
-              <wp:anchor distT="0" distB="0" distL="114300" distR="114300" simplePos="0" relativeHeight="251708416" behindDoc="0" locked="0" layoutInCell="1" allowOverlap="1" wp14:anchorId="0FC7E712" wp14:editId="02F85058">
+              <wp:anchor distT="0" distB="0" distL="114300" distR="114300" simplePos="0" relativeHeight="251670016" behindDoc="0" locked="0" layoutInCell="1" allowOverlap="1" wp14:anchorId="0FC7E712" wp14:editId="02F85058">
                 <wp:simplePos x="0" y="0"/>
                 <wp:positionH relativeFrom="column">
                   <wp:posOffset>3166715</wp:posOffset>
@@ -4666,7 +4702,7 @@
         <mc:AlternateContent>
           <mc:Choice Requires="wps">
             <w:drawing>
-              <wp:anchor distT="0" distB="0" distL="114300" distR="114300" simplePos="0" relativeHeight="251710464" behindDoc="0" locked="0" layoutInCell="1" allowOverlap="1" wp14:anchorId="456892EE" wp14:editId="57D99890">
+              <wp:anchor distT="0" distB="0" distL="114300" distR="114300" simplePos="0" relativeHeight="251671040" behindDoc="0" locked="0" layoutInCell="1" allowOverlap="1" wp14:anchorId="456892EE" wp14:editId="57D99890">
                 <wp:simplePos x="0" y="0"/>
                 <wp:positionH relativeFrom="margin">
                   <wp:posOffset>2805378</wp:posOffset>
@@ -4760,7 +4796,7 @@
           </mc:Choice>
           <mc:Fallback>
             <w:pict>
-              <v:shape w14:anchorId="456892EE" id="Textfeld 44" o:spid="_x0000_s1033" type="#_x0000_t202" style="position:absolute;margin-left:220.9pt;margin-top:20pt;width:1in;height:25pt;z-index:251710464;visibility:visible;mso-wrap-style:none;mso-height-percent:0;mso-wrap-distance-left:9pt;mso-wrap-distance-top:0;mso-wrap-distance-right:9pt;mso-wrap-distance-bottom:0;mso-position-horizontal:absolute;mso-position-horizontal-relative:margin;mso-position-vertical:absolute;mso-position-vertical-relative:text;mso-height-percent:0;mso-height-relative:margin;v-text-anchor:top" o:gfxdata="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" filled="f" stroked="f" strokeweight=".5pt">
+              <v:shape w14:anchorId="456892EE" id="Textfeld 44" o:spid="_x0000_s1033" type="#_x0000_t202" style="position:absolute;margin-left:220.9pt;margin-top:20pt;width:1in;height:25pt;z-index:251671040;visibility:visible;mso-wrap-style:none;mso-height-percent:0;mso-wrap-distance-left:9pt;mso-wrap-distance-top:0;mso-wrap-distance-right:9pt;mso-wrap-distance-bottom:0;mso-position-horizontal:absolute;mso-position-horizontal-relative:margin;mso-position-vertical:absolute;mso-position-vertical-relative:text;mso-height-percent:0;mso-height-relative:margin;v-text-anchor:top" o:gfxdata="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" filled="f" stroked="f" strokeweight=".5pt">
                 <v:textbox>
                   <w:txbxContent>
                     <w:p>
@@ -4816,7 +4852,7 @@
         <mc:AlternateContent>
           <mc:Choice Requires="wps">
             <w:drawing>
-              <wp:anchor distT="0" distB="0" distL="114300" distR="114300" simplePos="0" relativeHeight="251711488" behindDoc="0" locked="0" layoutInCell="1" allowOverlap="1" wp14:anchorId="70BD01AA" wp14:editId="1DF5BEB0">
+              <wp:anchor distT="0" distB="0" distL="114300" distR="114300" simplePos="0" relativeHeight="251672064" behindDoc="0" locked="0" layoutInCell="1" allowOverlap="1" wp14:anchorId="70BD01AA" wp14:editId="1DF5BEB0">
                 <wp:simplePos x="0" y="0"/>
                 <wp:positionH relativeFrom="column">
                   <wp:posOffset>3104788</wp:posOffset>
@@ -4888,18 +4924,10 @@
         <w:t>Wählen Sie den Level aus, welchen Sie spielen m</w:t>
       </w:r>
       <w:r>
-        <w:t>öchten. Die Levels welche als „</w:t>
-      </w:r>
-      <w:proofErr w:type="spellStart"/>
-      <w:r>
-        <w:t>L</w:t>
-      </w:r>
-      <w:r>
-        <w:t>ocked</w:t>
-      </w:r>
-      <w:proofErr w:type="spellEnd"/>
-      <w:r>
-        <w:t>“ markiert werden, sind noch gesperrt und müssen erst freigespielt werden.</w:t>
+        <w:t>öchten. Die Levels welche als „L</w:t>
+      </w:r>
+      <w:r>
+        <w:t>ocked“ markiert werden, sind noch gesperrt und müssen erst freigespielt werden.</w:t>
       </w:r>
     </w:p>
     <w:p>
@@ -4941,16 +4969,11 @@
         <w:t>e</w:t>
       </w:r>
       <w:r>
-        <w:t>l jeder pausieren. Wählen Sie „</w:t>
-      </w:r>
-      <w:proofErr w:type="spellStart"/>
-      <w:r>
-        <w:t>Resum</w:t>
+        <w:t>l jeder pausieren. Wählen Sie „Resum</w:t>
       </w:r>
       <w:r>
         <w:t>e</w:t>
       </w:r>
-      <w:proofErr w:type="spellEnd"/>
       <w:r>
         <w:t xml:space="preserve">“ </w:t>
       </w:r>
@@ -4971,6 +4994,12 @@
       </w:r>
       <w:r>
         <w:t>das Spiel zu beenden</w:t>
+      </w:r>
+      <w:r>
+        <w:t xml:space="preserve"> </w:t>
+      </w:r>
+      <w:r>
+        <w:t>und ins Hauptmenü zurückzukehren</w:t>
       </w:r>
       <w:r>
         <w:t>.</w:t>
@@ -4982,12 +5011,8 @@
       </w:pPr>
     </w:p>
     <w:sectPr>
-      <w:headerReference w:type="even" r:id="rId24"/>
-      <w:headerReference w:type="default" r:id="rId25"/>
-      <w:footerReference w:type="even" r:id="rId26"/>
-      <w:footerReference w:type="default" r:id="rId27"/>
-      <w:headerReference w:type="first" r:id="rId28"/>
-      <w:footerReference w:type="first" r:id="rId29"/>
+      <w:headerReference w:type="default" r:id="rId24"/>
+      <w:footerReference w:type="default" r:id="rId25"/>
       <w:pgSz w:w="11906" w:h="16838"/>
       <w:pgMar w:top="1417" w:right="1417" w:bottom="1134" w:left="1417" w:header="708" w:footer="708" w:gutter="0"/>
       <w:pgNumType w:start="0"/>
@@ -5025,16 +5050,6 @@
 </file>
 
 <file path=word/footer1.xml><?xml version="1.0" encoding="utf-8"?>
-<w:ftr xmlns:wpc="http://schemas.microsoft.com/office/word/2010/wordprocessingCanvas" xmlns:mc="http://schemas.openxmlformats.org/markup-compatibility/2006" xmlns:o="urn:schemas-microsoft-com:office:office" xmlns:r="http://schemas.openxmlformats.org/officeDocument/2006/relationships" xmlns:m="http://schemas.openxmlformats.org/officeDocument/2006/math" xmlns:v="urn:schemas-microsoft-com:vml" xmlns:wp14="http://schemas.microsoft.com/office/word/2010/wordprocessingDrawing" xmlns:wp="http://schemas.openxmlformats.org/drawingml/2006/wordprocessingDrawing" xmlns:w10="urn:schemas-microsoft-com:office:word" xmlns:w="http://schemas.openxmlformats.org/wordprocessingml/2006/main" xmlns:w14="http://schemas.microsoft.com/office/word/2010/wordml" xmlns:w15="http://schemas.microsoft.com/office/word/2012/wordml" xmlns:wpg="http://schemas.microsoft.com/office/word/2010/wordprocessingGroup" xmlns:wpi="http://schemas.microsoft.com/office/word/2010/wordprocessingInk" xmlns:wne="http://schemas.microsoft.com/office/word/2006/wordml" xmlns:wps="http://schemas.microsoft.com/office/word/2010/wordprocessingShape" mc:Ignorable="w14 w15 wp14">
-  <w:p>
-    <w:pPr>
-      <w:pStyle w:val="Fuzeile"/>
-    </w:pPr>
-  </w:p>
-</w:ftr>
-</file>
-
-<file path=word/footer2.xml><?xml version="1.0" encoding="utf-8"?>
 <w:ftr xmlns:wpc="http://schemas.microsoft.com/office/word/2010/wordprocessingCanvas" xmlns:mc="http://schemas.openxmlformats.org/markup-compatibility/2006" xmlns:o="urn:schemas-microsoft-com:office:office" xmlns:r="http://schemas.openxmlformats.org/officeDocument/2006/relationships" xmlns:m="http://schemas.openxmlformats.org/officeDocument/2006/math" xmlns:v="urn:schemas-microsoft-com:vml" xmlns:wp14="http://schemas.microsoft.com/office/word/2010/wordprocessingDrawing" xmlns:wp="http://schemas.openxmlformats.org/drawingml/2006/wordprocessingDrawing" xmlns:w10="urn:schemas-microsoft-com:office:word" xmlns:w="http://schemas.openxmlformats.org/wordprocessingml/2006/main" xmlns:w14="http://schemas.microsoft.com/office/word/2010/wordml" xmlns:w15="http://schemas.microsoft.com/office/word/2012/wordml" xmlns:wpg="http://schemas.microsoft.com/office/word/2010/wordprocessingGroup" xmlns:wpi="http://schemas.microsoft.com/office/word/2010/wordprocessingInk" xmlns:wne="http://schemas.microsoft.com/office/word/2006/wordml" xmlns:wps="http://schemas.microsoft.com/office/word/2010/wordprocessingShape" mc:Ignorable="w14 w15 wp14">
   <w:p>
     <w:pPr>
@@ -5114,16 +5129,6 @@
 </w:ftr>
 </file>
 
-<file path=word/footer3.xml><?xml version="1.0" encoding="utf-8"?>
-<w:ftr xmlns:wpc="http://schemas.microsoft.com/office/word/2010/wordprocessingCanvas" xmlns:mc="http://schemas.openxmlformats.org/markup-compatibility/2006" xmlns:o="urn:schemas-microsoft-com:office:office" xmlns:r="http://schemas.openxmlformats.org/officeDocument/2006/relationships" xmlns:m="http://schemas.openxmlformats.org/officeDocument/2006/math" xmlns:v="urn:schemas-microsoft-com:vml" xmlns:wp14="http://schemas.microsoft.com/office/word/2010/wordprocessingDrawing" xmlns:wp="http://schemas.openxmlformats.org/drawingml/2006/wordprocessingDrawing" xmlns:w10="urn:schemas-microsoft-com:office:word" xmlns:w="http://schemas.openxmlformats.org/wordprocessingml/2006/main" xmlns:w14="http://schemas.microsoft.com/office/word/2010/wordml" xmlns:w15="http://schemas.microsoft.com/office/word/2012/wordml" xmlns:wpg="http://schemas.microsoft.com/office/word/2010/wordprocessingGroup" xmlns:wpi="http://schemas.microsoft.com/office/word/2010/wordprocessingInk" xmlns:wne="http://schemas.microsoft.com/office/word/2006/wordml" xmlns:wps="http://schemas.microsoft.com/office/word/2010/wordprocessingShape" mc:Ignorable="w14 w15 wp14">
-  <w:p>
-    <w:pPr>
-      <w:pStyle w:val="Fuzeile"/>
-    </w:pPr>
-  </w:p>
-</w:ftr>
-</file>
-
 <file path=word/footnotes.xml><?xml version="1.0" encoding="utf-8"?>
 <w:footnotes xmlns:wpc="http://schemas.microsoft.com/office/word/2010/wordprocessingCanvas" xmlns:mc="http://schemas.openxmlformats.org/markup-compatibility/2006" xmlns:o="urn:schemas-microsoft-com:office:office" xmlns:r="http://schemas.openxmlformats.org/officeDocument/2006/relationships" xmlns:m="http://schemas.openxmlformats.org/officeDocument/2006/math" xmlns:v="urn:schemas-microsoft-com:vml" xmlns:wp14="http://schemas.microsoft.com/office/word/2010/wordprocessingDrawing" xmlns:wp="http://schemas.openxmlformats.org/drawingml/2006/wordprocessingDrawing" xmlns:w10="urn:schemas-microsoft-com:office:word" xmlns:w="http://schemas.openxmlformats.org/wordprocessingml/2006/main" xmlns:w14="http://schemas.microsoft.com/office/word/2010/wordml" xmlns:w15="http://schemas.microsoft.com/office/word/2012/wordml" xmlns:wpg="http://schemas.microsoft.com/office/word/2010/wordprocessingGroup" xmlns:wpi="http://schemas.microsoft.com/office/word/2010/wordprocessingInk" xmlns:wne="http://schemas.microsoft.com/office/word/2006/wordml" xmlns:wps="http://schemas.microsoft.com/office/word/2010/wordprocessingShape" mc:Ignorable="w14 w15 wp14">
   <w:footnote w:type="separator" w:id="-1">
@@ -5150,16 +5155,6 @@
 </file>
 
 <file path=word/header1.xml><?xml version="1.0" encoding="utf-8"?>
-<w:hdr xmlns:wpc="http://schemas.microsoft.com/office/word/2010/wordprocessingCanvas" xmlns:mc="http://schemas.openxmlformats.org/markup-compatibility/2006" xmlns:o="urn:schemas-microsoft-com:office:office" xmlns:r="http://schemas.openxmlformats.org/officeDocument/2006/relationships" xmlns:m="http://schemas.openxmlformats.org/officeDocument/2006/math" xmlns:v="urn:schemas-microsoft-com:vml" xmlns:wp14="http://schemas.microsoft.com/office/word/2010/wordprocessingDrawing" xmlns:wp="http://schemas.openxmlformats.org/drawingml/2006/wordprocessingDrawing" xmlns:w10="urn:schemas-microsoft-com:office:word" xmlns:w="http://schemas.openxmlformats.org/wordprocessingml/2006/main" xmlns:w14="http://schemas.microsoft.com/office/word/2010/wordml" xmlns:w15="http://schemas.microsoft.com/office/word/2012/wordml" xmlns:wpg="http://schemas.microsoft.com/office/word/2010/wordprocessingGroup" xmlns:wpi="http://schemas.microsoft.com/office/word/2010/wordprocessingInk" xmlns:wne="http://schemas.microsoft.com/office/word/2006/wordml" xmlns:wps="http://schemas.microsoft.com/office/word/2010/wordprocessingShape" mc:Ignorable="w14 w15 wp14">
-  <w:p>
-    <w:pPr>
-      <w:pStyle w:val="Kopfzeile"/>
-    </w:pPr>
-  </w:p>
-</w:hdr>
-</file>
-
-<file path=word/header2.xml><?xml version="1.0" encoding="utf-8"?>
 <w:hdr xmlns:wpc="http://schemas.microsoft.com/office/word/2010/wordprocessingCanvas" xmlns:mc="http://schemas.openxmlformats.org/markup-compatibility/2006" xmlns:o="urn:schemas-microsoft-com:office:office" xmlns:r="http://schemas.openxmlformats.org/officeDocument/2006/relationships" xmlns:m="http://schemas.openxmlformats.org/officeDocument/2006/math" xmlns:v="urn:schemas-microsoft-com:vml" xmlns:wp14="http://schemas.microsoft.com/office/word/2010/wordprocessingDrawing" xmlns:wp="http://schemas.openxmlformats.org/drawingml/2006/wordprocessingDrawing" xmlns:w10="urn:schemas-microsoft-com:office:word" xmlns:w="http://schemas.openxmlformats.org/wordprocessingml/2006/main" xmlns:w14="http://schemas.microsoft.com/office/word/2010/wordml" xmlns:w15="http://schemas.microsoft.com/office/word/2012/wordml" xmlns:wpg="http://schemas.microsoft.com/office/word/2010/wordprocessingGroup" xmlns:wpi="http://schemas.microsoft.com/office/word/2010/wordprocessingInk" xmlns:wne="http://schemas.microsoft.com/office/word/2006/wordml" xmlns:wps="http://schemas.microsoft.com/office/word/2010/wordprocessingShape" mc:Ignorable="w14 w15 wp14">
   <w:p>
     <w:pPr>
@@ -5180,15 +5175,7 @@
     </w:r>
     <w:r>
       <w:tab/>
-      <w:t xml:space="preserve">R. Höppli, Y. </w:t>
-    </w:r>
-    <w:proofErr w:type="spellStart"/>
-    <w:r>
-      <w:t>Mekesser</w:t>
-    </w:r>
-    <w:proofErr w:type="spellEnd"/>
-    <w:r>
-      <w:t>,</w:t>
+      <w:t>R. Höppli, Y. Mekesser,</w:t>
     </w:r>
   </w:p>
   <w:p>
@@ -5201,26 +5188,8 @@
     </w:r>
     <w:r>
       <w:tab/>
-      <w:t xml:space="preserve">E. </w:t>
+      <w:t>E. Wangler, C. Mathis</w:t>
     </w:r>
-    <w:proofErr w:type="spellStart"/>
-    <w:r>
-      <w:t>Wangler</w:t>
-    </w:r>
-    <w:proofErr w:type="spellEnd"/>
-    <w:r>
-      <w:t>, C. Mathis</w:t>
-    </w:r>
-  </w:p>
-</w:hdr>
-</file>
-
-<file path=word/header3.xml><?xml version="1.0" encoding="utf-8"?>
-<w:hdr xmlns:wpc="http://schemas.microsoft.com/office/word/2010/wordprocessingCanvas" xmlns:mc="http://schemas.openxmlformats.org/markup-compatibility/2006" xmlns:o="urn:schemas-microsoft-com:office:office" xmlns:r="http://schemas.openxmlformats.org/officeDocument/2006/relationships" xmlns:m="http://schemas.openxmlformats.org/officeDocument/2006/math" xmlns:v="urn:schemas-microsoft-com:vml" xmlns:wp14="http://schemas.microsoft.com/office/word/2010/wordprocessingDrawing" xmlns:wp="http://schemas.openxmlformats.org/drawingml/2006/wordprocessingDrawing" xmlns:w10="urn:schemas-microsoft-com:office:word" xmlns:w="http://schemas.openxmlformats.org/wordprocessingml/2006/main" xmlns:w14="http://schemas.microsoft.com/office/word/2010/wordml" xmlns:w15="http://schemas.microsoft.com/office/word/2012/wordml" xmlns:wpg="http://schemas.microsoft.com/office/word/2010/wordprocessingGroup" xmlns:wpi="http://schemas.microsoft.com/office/word/2010/wordprocessingInk" xmlns:wne="http://schemas.microsoft.com/office/word/2006/wordml" xmlns:wps="http://schemas.microsoft.com/office/word/2010/wordprocessingShape" mc:Ignorable="w14 w15 wp14">
-  <w:p>
-    <w:pPr>
-      <w:pStyle w:val="Kopfzeile"/>
-    </w:pPr>
   </w:p>
 </w:hdr>
 </file>
@@ -9608,7 +9577,7 @@
     <w:link w:val="berschrift1Zchn"/>
     <w:uiPriority w:val="9"/>
     <w:qFormat/>
-    <w:rsid w:val="008257BC"/>
+    <w:rsid w:val="005F7001"/>
     <w:pPr>
       <w:keepNext/>
       <w:keepLines/>
@@ -9617,10 +9586,10 @@
       <w:outlineLvl w:val="0"/>
     </w:pPr>
     <w:rPr>
-      <w:rFonts w:asciiTheme="majorHAnsi" w:eastAsiaTheme="majorEastAsia" w:hAnsiTheme="majorHAnsi" w:cstheme="majorBidi"/>
+      <w:rFonts w:ascii="Rokkitt" w:eastAsiaTheme="majorEastAsia" w:hAnsi="Rokkitt" w:cstheme="majorBidi"/>
       <w:b/>
       <w:bCs/>
-      <w:color w:val="595959" w:themeColor="text1" w:themeTint="A6"/>
+      <w:color w:val="17365D" w:themeColor="text2" w:themeShade="BF"/>
       <w:sz w:val="28"/>
       <w:szCs w:val="28"/>
     </w:rPr>
@@ -9633,7 +9602,7 @@
     <w:uiPriority w:val="9"/>
     <w:unhideWhenUsed/>
     <w:qFormat/>
-    <w:rsid w:val="000649DF"/>
+    <w:rsid w:val="005F7001"/>
     <w:pPr>
       <w:keepNext/>
       <w:keepLines/>
@@ -9641,10 +9610,10 @@
       <w:outlineLvl w:val="1"/>
     </w:pPr>
     <w:rPr>
-      <w:rFonts w:asciiTheme="majorHAnsi" w:eastAsiaTheme="majorEastAsia" w:hAnsiTheme="majorHAnsi" w:cstheme="majorBidi"/>
+      <w:rFonts w:ascii="Rokkitt" w:eastAsiaTheme="majorEastAsia" w:hAnsi="Rokkitt" w:cstheme="majorBidi"/>
       <w:b/>
       <w:bCs/>
-      <w:color w:val="595959" w:themeColor="text1" w:themeTint="A6"/>
+      <w:color w:val="17365D" w:themeColor="text2" w:themeShade="BF"/>
       <w:sz w:val="24"/>
       <w:szCs w:val="26"/>
     </w:rPr>
@@ -9657,7 +9626,7 @@
     <w:uiPriority w:val="9"/>
     <w:unhideWhenUsed/>
     <w:qFormat/>
-    <w:rsid w:val="005D712B"/>
+    <w:rsid w:val="005F7001"/>
     <w:pPr>
       <w:keepNext/>
       <w:keepLines/>
@@ -9665,9 +9634,9 @@
       <w:outlineLvl w:val="2"/>
     </w:pPr>
     <w:rPr>
-      <w:rFonts w:asciiTheme="majorHAnsi" w:eastAsiaTheme="majorEastAsia" w:hAnsiTheme="majorHAnsi" w:cstheme="majorBidi"/>
+      <w:rFonts w:ascii="Rokkitt" w:eastAsiaTheme="majorEastAsia" w:hAnsi="Rokkitt" w:cstheme="majorBidi"/>
       <w:b/>
-      <w:color w:val="595959" w:themeColor="text1" w:themeTint="A6"/>
+      <w:color w:val="17365D" w:themeColor="text2" w:themeShade="BF"/>
       <w:szCs w:val="24"/>
     </w:rPr>
   </w:style>
@@ -9727,11 +9696,8 @@
     <w:link w:val="TitelZchn"/>
     <w:uiPriority w:val="10"/>
     <w:qFormat/>
-    <w:rsid w:val="00B0314B"/>
+    <w:rsid w:val="00B4054F"/>
     <w:pPr>
-      <w:pBdr>
-        <w:bottom w:val="single" w:sz="8" w:space="1" w:color="FFC000"/>
-      </w:pBdr>
       <w:spacing w:after="300" w:line="240" w:lineRule="auto"/>
       <w:contextualSpacing/>
     </w:pPr>
@@ -9749,7 +9715,7 @@
     <w:basedOn w:val="Absatz-Standardschriftart"/>
     <w:link w:val="Titel"/>
     <w:uiPriority w:val="10"/>
-    <w:rsid w:val="00B0314B"/>
+    <w:rsid w:val="00B4054F"/>
     <w:rPr>
       <w:rFonts w:asciiTheme="majorHAnsi" w:eastAsiaTheme="majorEastAsia" w:hAnsiTheme="majorHAnsi" w:cstheme="majorBidi"/>
       <w:color w:val="404040" w:themeColor="text1" w:themeTint="BF"/>
@@ -9764,12 +9730,12 @@
     <w:basedOn w:val="Absatz-Standardschriftart"/>
     <w:link w:val="berschrift1"/>
     <w:uiPriority w:val="9"/>
-    <w:rsid w:val="008257BC"/>
+    <w:rsid w:val="005F7001"/>
     <w:rPr>
-      <w:rFonts w:asciiTheme="majorHAnsi" w:eastAsiaTheme="majorEastAsia" w:hAnsiTheme="majorHAnsi" w:cstheme="majorBidi"/>
+      <w:rFonts w:ascii="Rokkitt" w:eastAsiaTheme="majorEastAsia" w:hAnsi="Rokkitt" w:cstheme="majorBidi"/>
       <w:b/>
       <w:bCs/>
-      <w:color w:val="595959" w:themeColor="text1" w:themeTint="A6"/>
+      <w:color w:val="17365D" w:themeColor="text2" w:themeShade="BF"/>
       <w:sz w:val="28"/>
       <w:szCs w:val="28"/>
     </w:rPr>
@@ -9779,12 +9745,12 @@
     <w:basedOn w:val="Absatz-Standardschriftart"/>
     <w:link w:val="berschrift2"/>
     <w:uiPriority w:val="9"/>
-    <w:rsid w:val="000649DF"/>
+    <w:rsid w:val="005F7001"/>
     <w:rPr>
-      <w:rFonts w:asciiTheme="majorHAnsi" w:eastAsiaTheme="majorEastAsia" w:hAnsiTheme="majorHAnsi" w:cstheme="majorBidi"/>
+      <w:rFonts w:ascii="Rokkitt" w:eastAsiaTheme="majorEastAsia" w:hAnsi="Rokkitt" w:cstheme="majorBidi"/>
       <w:b/>
       <w:bCs/>
-      <w:color w:val="595959" w:themeColor="text1" w:themeTint="A6"/>
+      <w:color w:val="17365D" w:themeColor="text2" w:themeShade="BF"/>
       <w:sz w:val="24"/>
       <w:szCs w:val="26"/>
     </w:rPr>
@@ -10019,11 +9985,11 @@
     <w:basedOn w:val="Absatz-Standardschriftart"/>
     <w:link w:val="berschrift3"/>
     <w:uiPriority w:val="9"/>
-    <w:rsid w:val="005D712B"/>
+    <w:rsid w:val="005F7001"/>
     <w:rPr>
-      <w:rFonts w:asciiTheme="majorHAnsi" w:eastAsiaTheme="majorEastAsia" w:hAnsiTheme="majorHAnsi" w:cstheme="majorBidi"/>
+      <w:rFonts w:ascii="Rokkitt" w:eastAsiaTheme="majorEastAsia" w:hAnsi="Rokkitt" w:cstheme="majorBidi"/>
       <w:b/>
-      <w:color w:val="595959" w:themeColor="text1" w:themeTint="A6"/>
+      <w:color w:val="17365D" w:themeColor="text2" w:themeShade="BF"/>
       <w:szCs w:val="24"/>
     </w:rPr>
   </w:style>
@@ -10892,7 +10858,7 @@
 </file>
 
 <file path=customXml/itemProps1.xml><?xml version="1.0" encoding="utf-8"?>
-<ds:datastoreItem xmlns:ds="http://schemas.openxmlformats.org/officeDocument/2006/customXml" ds:itemID="{36B8782F-4AAD-4568-B0F6-47848B69144A}">
+<ds:datastoreItem xmlns:ds="http://schemas.openxmlformats.org/officeDocument/2006/customXml" ds:itemID="{4A6C650C-A840-42AB-9732-6EE93DDBA55B}">
   <ds:schemaRefs>
     <ds:schemaRef ds:uri="http://schemas.openxmlformats.org/officeDocument/2006/bibliography"/>
   </ds:schemaRefs>

</xml_diff>

<commit_message>
Anleitung Schrift und Präsentation Entwurf
</commit_message>
<xml_diff>
--- a/Documents/Bedienungsanleitung/Anleitung.docx
+++ b/Documents/Bedienungsanleitung/Anleitung.docx
@@ -294,7 +294,7 @@
             <v:path o:extrusionok="f" gradientshapeok="t" o:connecttype="rect"/>
             <o:lock v:ext="edit" aspectratio="t"/>
           </v:shapetype>
-          <v:shape id="_x0000_s1026" type="#_x0000_t75" style="position:absolute;margin-left:236pt;margin-top:78.95pt;width:218pt;height:118.65pt;z-index:-251643904;mso-position-horizontal-relative:text;mso-position-vertical-relative:text" wrapcoords="-74 0 -74 21463 21600 21463 21600 0 -74 0">
+          <v:shape id="_x0000_s1026" type="#_x0000_t75" style="position:absolute;margin-left:307.6pt;margin-top:103.55pt;width:146.4pt;height:79.65pt;z-index:-251640320;mso-position-horizontal-relative:text;mso-position-vertical-relative:text" wrapcoords="-74 0 -74 21463 21600 21463 21600 0 -74 0">
             <v:imagedata r:id="rId9" o:title="de-soe-cmyk"/>
             <w10:wrap type="tight"/>
           </v:shape>
@@ -356,6 +356,8 @@
         </w:rPr>
         <w:fldChar w:fldCharType="end"/>
       </w:r>
+      <w:bookmarkStart w:id="0" w:name="_GoBack"/>
+      <w:bookmarkEnd w:id="0"/>
     </w:p>
     <w:sdt>
       <w:sdtPr>
@@ -1059,14 +1061,14 @@
       <w:pPr>
         <w:pStyle w:val="berschrift1"/>
       </w:pPr>
-      <w:bookmarkStart w:id="0" w:name="_Toc405213327"/>
-      <w:bookmarkStart w:id="1" w:name="_Toc405309193"/>
+      <w:bookmarkStart w:id="1" w:name="_Toc405213327"/>
+      <w:bookmarkStart w:id="2" w:name="_Toc405309193"/>
       <w:r>
         <w:lastRenderedPageBreak/>
         <w:t>Docker</w:t>
       </w:r>
-      <w:bookmarkEnd w:id="0"/>
       <w:bookmarkEnd w:id="1"/>
+      <w:bookmarkEnd w:id="2"/>
     </w:p>
     <w:p>
       <w:r>
@@ -1074,14 +1076,14 @@
       </w:r>
     </w:p>
     <w:p>
-      <w:bookmarkStart w:id="2" w:name="_Toc405309194"/>
+      <w:bookmarkStart w:id="3" w:name="_Toc405309194"/>
       <w:r>
         <w:rPr>
           <w:rStyle w:val="berschrift2Zchn"/>
         </w:rPr>
         <w:t>Quick Game</w:t>
       </w:r>
-      <w:bookmarkEnd w:id="2"/>
+      <w:bookmarkEnd w:id="3"/>
       <w:r>
         <w:br/>
         <w:t xml:space="preserve">Das schnelle Spiel ist die passende Herausforderung für zwischendurch. </w:t>
@@ -1120,14 +1122,14 @@
       </w:r>
     </w:p>
     <w:p>
-      <w:bookmarkStart w:id="3" w:name="_Toc405309195"/>
+      <w:bookmarkStart w:id="4" w:name="_Toc405309195"/>
       <w:r>
         <w:rPr>
           <w:rStyle w:val="berschrift2Zchn"/>
         </w:rPr>
         <w:t>Career Game</w:t>
       </w:r>
-      <w:bookmarkEnd w:id="3"/>
+      <w:bookmarkEnd w:id="4"/>
       <w:r>
         <w:br/>
         <w:t xml:space="preserve">Der Karriere Modus eignet sich für Personen, welche sich den abwechslungsreichen Levels stellen wollen. </w:t>
@@ -1171,14 +1173,14 @@
       </w:r>
     </w:p>
     <w:p>
-      <w:bookmarkStart w:id="4" w:name="_Toc405309196"/>
+      <w:bookmarkStart w:id="5" w:name="_Toc405309196"/>
       <w:r>
         <w:rPr>
           <w:rStyle w:val="berschrift2Zchn"/>
         </w:rPr>
         <w:t>Infinite Game</w:t>
       </w:r>
-      <w:bookmarkEnd w:id="4"/>
+      <w:bookmarkEnd w:id="5"/>
       <w:r>
         <w:br/>
         <w:t>Für Personen mit viel Zeit eignet sich das unendliche Spiel. Hierbei wird vom Spieler verlangt unendlich viele Container auf Schiffe zu beladen. Der Spieler entscheidet, wann sein</w:t>
@@ -1204,19 +1206,19 @@
       <w:r>
         <w:t>im Eiltempo zu beladen gilt.</w:t>
       </w:r>
-      <w:bookmarkStart w:id="5" w:name="_Toc405213331"/>
+      <w:bookmarkStart w:id="6" w:name="_Toc405213331"/>
     </w:p>
     <w:p>
       <w:pPr>
         <w:pStyle w:val="berschrift1"/>
       </w:pPr>
-      <w:bookmarkStart w:id="6" w:name="_Toc405309197"/>
+      <w:bookmarkStart w:id="7" w:name="_Toc405309197"/>
       <w:r>
         <w:lastRenderedPageBreak/>
         <w:t>Das Spielprinzip</w:t>
       </w:r>
-      <w:bookmarkEnd w:id="5"/>
       <w:bookmarkEnd w:id="6"/>
+      <w:bookmarkEnd w:id="7"/>
     </w:p>
     <w:p>
       <w:r>
@@ -1325,13 +1327,13 @@
       <w:pPr>
         <w:pStyle w:val="berschrift2"/>
       </w:pPr>
-      <w:bookmarkStart w:id="7" w:name="_Toc405213332"/>
-      <w:bookmarkStart w:id="8" w:name="_Toc405309198"/>
+      <w:bookmarkStart w:id="8" w:name="_Toc405213332"/>
+      <w:bookmarkStart w:id="9" w:name="_Toc405309198"/>
       <w:r>
         <w:t>Das Spielfeld</w:t>
       </w:r>
-      <w:bookmarkEnd w:id="7"/>
       <w:bookmarkEnd w:id="8"/>
+      <w:bookmarkEnd w:id="9"/>
     </w:p>
     <w:p>
       <w:r>
@@ -1343,7 +1345,7 @@
         <mc:AlternateContent>
           <mc:Choice Requires="wps">
             <w:drawing>
-              <wp:anchor distT="0" distB="0" distL="114300" distR="114300" simplePos="0" relativeHeight="251637760" behindDoc="0" locked="0" layoutInCell="1" allowOverlap="1" wp14:anchorId="03477B46" wp14:editId="6850E586">
+              <wp:anchor distT="0" distB="0" distL="114300" distR="114300" simplePos="0" relativeHeight="251646464" behindDoc="0" locked="0" layoutInCell="1" allowOverlap="1" wp14:anchorId="03477B46" wp14:editId="6850E586">
                 <wp:simplePos x="0" y="0"/>
                 <wp:positionH relativeFrom="column">
                   <wp:posOffset>558555</wp:posOffset>
@@ -1417,7 +1419,7 @@
         <mc:AlternateContent>
           <mc:Choice Requires="wps">
             <w:drawing>
-              <wp:anchor distT="0" distB="0" distL="114300" distR="114300" simplePos="0" relativeHeight="251638784" behindDoc="0" locked="0" layoutInCell="1" allowOverlap="1" wp14:anchorId="10A092E3" wp14:editId="7B2FC349">
+              <wp:anchor distT="0" distB="0" distL="114300" distR="114300" simplePos="0" relativeHeight="251647488" behindDoc="0" locked="0" layoutInCell="1" allowOverlap="1" wp14:anchorId="10A092E3" wp14:editId="7B2FC349">
                 <wp:simplePos x="0" y="0"/>
                 <wp:positionH relativeFrom="column">
                   <wp:posOffset>5113556</wp:posOffset>
@@ -1491,7 +1493,7 @@
         <mc:AlternateContent>
           <mc:Choice Requires="wpg">
             <w:drawing>
-              <wp:anchor distT="0" distB="0" distL="114300" distR="114300" simplePos="0" relativeHeight="251636736" behindDoc="0" locked="0" layoutInCell="1" allowOverlap="1" wp14:anchorId="05A11F5F" wp14:editId="113D27AD">
+              <wp:anchor distT="0" distB="0" distL="114300" distR="114300" simplePos="0" relativeHeight="251645440" behindDoc="0" locked="0" layoutInCell="1" allowOverlap="1" wp14:anchorId="05A11F5F" wp14:editId="113D27AD">
                 <wp:simplePos x="0" y="0"/>
                 <wp:positionH relativeFrom="margin">
                   <wp:align>left</wp:align>
@@ -1864,7 +1866,7 @@
         <mc:AlternateContent>
           <mc:Choice Requires="wps">
             <w:drawing>
-              <wp:anchor distT="0" distB="0" distL="114300" distR="114300" simplePos="0" relativeHeight="251640832" behindDoc="0" locked="0" layoutInCell="1" allowOverlap="1" wp14:anchorId="52D87C17" wp14:editId="561D51F9">
+              <wp:anchor distT="0" distB="0" distL="114300" distR="114300" simplePos="0" relativeHeight="251649536" behindDoc="0" locked="0" layoutInCell="1" allowOverlap="1" wp14:anchorId="52D87C17" wp14:editId="561D51F9">
                 <wp:simplePos x="0" y="0"/>
                 <wp:positionH relativeFrom="column">
                   <wp:posOffset>3348647</wp:posOffset>
@@ -1938,7 +1940,7 @@
         <mc:AlternateContent>
           <mc:Choice Requires="wps">
             <w:drawing>
-              <wp:anchor distT="0" distB="0" distL="114300" distR="114300" simplePos="0" relativeHeight="251639808" behindDoc="0" locked="0" layoutInCell="1" allowOverlap="1" wp14:anchorId="3DDEB292" wp14:editId="23756135">
+              <wp:anchor distT="0" distB="0" distL="114300" distR="114300" simplePos="0" relativeHeight="251648512" behindDoc="0" locked="0" layoutInCell="1" allowOverlap="1" wp14:anchorId="3DDEB292" wp14:editId="23756135">
                 <wp:simplePos x="0" y="0"/>
                 <wp:positionH relativeFrom="column">
                   <wp:posOffset>647650</wp:posOffset>
@@ -2014,7 +2016,7 @@
         <mc:AlternateContent>
           <mc:Choice Requires="wps">
             <w:drawing>
-              <wp:anchor distT="0" distB="0" distL="114300" distR="114300" simplePos="0" relativeHeight="251641856" behindDoc="0" locked="0" layoutInCell="1" allowOverlap="1" wp14:anchorId="4E1FA20F" wp14:editId="2E98F84F">
+              <wp:anchor distT="0" distB="0" distL="114300" distR="114300" simplePos="0" relativeHeight="251650560" behindDoc="0" locked="0" layoutInCell="1" allowOverlap="1" wp14:anchorId="4E1FA20F" wp14:editId="2E98F84F">
                 <wp:simplePos x="0" y="0"/>
                 <wp:positionH relativeFrom="column">
                   <wp:posOffset>5341472</wp:posOffset>
@@ -2208,7 +2210,7 @@
           <w:lang w:eastAsia="de-CH"/>
         </w:rPr>
         <w:drawing>
-          <wp:anchor distT="0" distB="0" distL="114300" distR="114300" simplePos="0" relativeHeight="251642880" behindDoc="1" locked="0" layoutInCell="1" allowOverlap="1" wp14:anchorId="39E06894" wp14:editId="7118BC6C">
+          <wp:anchor distT="0" distB="0" distL="114300" distR="114300" simplePos="0" relativeHeight="251651584" behindDoc="1" locked="0" layoutInCell="1" allowOverlap="1" wp14:anchorId="39E06894" wp14:editId="7118BC6C">
             <wp:simplePos x="0" y="0"/>
             <wp:positionH relativeFrom="column">
               <wp:posOffset>4036060</wp:posOffset>
@@ -2355,7 +2357,7 @@
           <w:lang w:eastAsia="de-CH"/>
         </w:rPr>
         <w:drawing>
-          <wp:anchor distT="0" distB="0" distL="114300" distR="114300" simplePos="0" relativeHeight="251644928" behindDoc="1" locked="0" layoutInCell="1" allowOverlap="1" wp14:anchorId="4026263C" wp14:editId="1295A56A">
+          <wp:anchor distT="0" distB="0" distL="114300" distR="114300" simplePos="0" relativeHeight="251653632" behindDoc="1" locked="0" layoutInCell="1" allowOverlap="1" wp14:anchorId="4026263C" wp14:editId="1295A56A">
             <wp:simplePos x="0" y="0"/>
             <wp:positionH relativeFrom="column">
               <wp:posOffset>4764146</wp:posOffset>
@@ -2448,7 +2450,7 @@
           <w:lang w:eastAsia="de-CH"/>
         </w:rPr>
         <w:drawing>
-          <wp:anchor distT="0" distB="0" distL="114300" distR="114300" simplePos="0" relativeHeight="251643904" behindDoc="1" locked="0" layoutInCell="1" allowOverlap="1" wp14:anchorId="6052D7AC" wp14:editId="6528D087">
+          <wp:anchor distT="0" distB="0" distL="114300" distR="114300" simplePos="0" relativeHeight="251652608" behindDoc="1" locked="0" layoutInCell="1" allowOverlap="1" wp14:anchorId="6052D7AC" wp14:editId="6528D087">
             <wp:simplePos x="0" y="0"/>
             <wp:positionH relativeFrom="margin">
               <wp:posOffset>4753350</wp:posOffset>
@@ -2535,14 +2537,14 @@
       <w:pPr>
         <w:pStyle w:val="berschrift2"/>
       </w:pPr>
-      <w:bookmarkStart w:id="9" w:name="_Toc405213333"/>
-      <w:bookmarkStart w:id="10" w:name="_Toc405309199"/>
+      <w:bookmarkStart w:id="10" w:name="_Toc405213333"/>
+      <w:bookmarkStart w:id="11" w:name="_Toc405309199"/>
       <w:r>
         <w:lastRenderedPageBreak/>
         <w:t>Positionieren der Container</w:t>
       </w:r>
-      <w:bookmarkEnd w:id="9"/>
       <w:bookmarkEnd w:id="10"/>
+      <w:bookmarkEnd w:id="11"/>
     </w:p>
     <w:p>
       <w:r>
@@ -2553,7 +2555,7 @@
         <mc:AlternateContent>
           <mc:Choice Requires="wps">
             <w:drawing>
-              <wp:anchor distT="0" distB="0" distL="114300" distR="114300" simplePos="0" relativeHeight="251649024" behindDoc="0" locked="0" layoutInCell="1" allowOverlap="1" wp14:anchorId="3CA08F4A" wp14:editId="76A5E9A3">
+              <wp:anchor distT="0" distB="0" distL="114300" distR="114300" simplePos="0" relativeHeight="251657728" behindDoc="0" locked="0" layoutInCell="1" allowOverlap="1" wp14:anchorId="3CA08F4A" wp14:editId="76A5E9A3">
                 <wp:simplePos x="0" y="0"/>
                 <wp:positionH relativeFrom="column">
                   <wp:posOffset>3317533</wp:posOffset>
@@ -2679,7 +2681,7 @@
         <mc:AlternateContent>
           <mc:Choice Requires="wps">
             <w:drawing>
-              <wp:anchor distT="0" distB="0" distL="114300" distR="114300" simplePos="0" relativeHeight="251651072" behindDoc="0" locked="0" layoutInCell="1" allowOverlap="1" wp14:anchorId="23CDBD9B" wp14:editId="26EFBB80">
+              <wp:anchor distT="0" distB="0" distL="114300" distR="114300" simplePos="0" relativeHeight="251659776" behindDoc="0" locked="0" layoutInCell="1" allowOverlap="1" wp14:anchorId="23CDBD9B" wp14:editId="26EFBB80">
                 <wp:simplePos x="0" y="0"/>
                 <wp:positionH relativeFrom="column">
                   <wp:posOffset>4082298</wp:posOffset>
@@ -2819,7 +2821,7 @@
         <mc:AlternateContent>
           <mc:Choice Requires="wps">
             <w:drawing>
-              <wp:anchor distT="0" distB="0" distL="114300" distR="114300" simplePos="0" relativeHeight="251650048" behindDoc="0" locked="0" layoutInCell="1" allowOverlap="1" wp14:anchorId="2DDF6FD1" wp14:editId="6FD16330">
+              <wp:anchor distT="0" distB="0" distL="114300" distR="114300" simplePos="0" relativeHeight="251658752" behindDoc="0" locked="0" layoutInCell="1" allowOverlap="1" wp14:anchorId="2DDF6FD1" wp14:editId="6FD16330">
                 <wp:simplePos x="0" y="0"/>
                 <wp:positionH relativeFrom="column">
                   <wp:posOffset>2888434</wp:posOffset>
@@ -2959,7 +2961,7 @@
         <mc:AlternateContent>
           <mc:Choice Requires="wps">
             <w:drawing>
-              <wp:anchor distT="0" distB="0" distL="114300" distR="114300" simplePos="0" relativeHeight="251646976" behindDoc="0" locked="0" layoutInCell="1" allowOverlap="1" wp14:anchorId="10B65DF7" wp14:editId="3F3F7A70">
+              <wp:anchor distT="0" distB="0" distL="114300" distR="114300" simplePos="0" relativeHeight="251655680" behindDoc="0" locked="0" layoutInCell="1" allowOverlap="1" wp14:anchorId="10B65DF7" wp14:editId="3F3F7A70">
                 <wp:simplePos x="0" y="0"/>
                 <wp:positionH relativeFrom="column">
                   <wp:posOffset>3958111</wp:posOffset>
@@ -3033,7 +3035,7 @@
         <mc:AlternateContent>
           <mc:Choice Requires="wps">
             <w:drawing>
-              <wp:anchor distT="0" distB="0" distL="114300" distR="114300" simplePos="0" relativeHeight="251648000" behindDoc="0" locked="0" layoutInCell="1" allowOverlap="1" wp14:anchorId="7426A0AA" wp14:editId="08EE7F5D">
+              <wp:anchor distT="0" distB="0" distL="114300" distR="114300" simplePos="0" relativeHeight="251656704" behindDoc="0" locked="0" layoutInCell="1" allowOverlap="1" wp14:anchorId="7426A0AA" wp14:editId="08EE7F5D">
                 <wp:simplePos x="0" y="0"/>
                 <wp:positionH relativeFrom="margin">
                   <wp:posOffset>2815369</wp:posOffset>
@@ -3111,7 +3113,7 @@
         <mc:AlternateContent>
           <mc:Choice Requires="wps">
             <w:drawing>
-              <wp:anchor distT="0" distB="0" distL="114300" distR="114300" simplePos="0" relativeHeight="251645952" behindDoc="0" locked="0" layoutInCell="1" allowOverlap="1">
+              <wp:anchor distT="0" distB="0" distL="114300" distR="114300" simplePos="0" relativeHeight="251654656" behindDoc="0" locked="0" layoutInCell="1" allowOverlap="1">
                 <wp:simplePos x="0" y="0"/>
                 <wp:positionH relativeFrom="column">
                   <wp:posOffset>3516151</wp:posOffset>
@@ -3289,8 +3291,6 @@
       <w:pPr>
         <w:pStyle w:val="berschrift2"/>
       </w:pPr>
-      <w:bookmarkStart w:id="11" w:name="_GoBack"/>
-      <w:bookmarkEnd w:id="11"/>
     </w:p>
     <w:p>
       <w:pPr>
@@ -3315,7 +3315,7 @@
           <w:lang w:eastAsia="de-CH"/>
         </w:rPr>
         <w:drawing>
-          <wp:anchor distT="0" distB="0" distL="114300" distR="114300" simplePos="0" relativeHeight="251631611" behindDoc="1" locked="0" layoutInCell="1" allowOverlap="1" wp14:anchorId="7C50B8D1" wp14:editId="3FCF33F2">
+          <wp:anchor distT="0" distB="0" distL="114300" distR="114300" simplePos="0" relativeHeight="251640320" behindDoc="1" locked="0" layoutInCell="1" allowOverlap="1" wp14:anchorId="7C50B8D1" wp14:editId="3FCF33F2">
             <wp:simplePos x="0" y="0"/>
             <wp:positionH relativeFrom="page">
               <wp:posOffset>3789045</wp:posOffset>
@@ -3389,7 +3389,7 @@
         <mc:AlternateContent>
           <mc:Choice Requires="wps">
             <w:drawing>
-              <wp:anchor distT="0" distB="0" distL="114300" distR="114300" simplePos="0" relativeHeight="251662336" behindDoc="0" locked="0" layoutInCell="1" allowOverlap="1" wp14:anchorId="40E94E86" wp14:editId="517644F8">
+              <wp:anchor distT="0" distB="0" distL="114300" distR="114300" simplePos="0" relativeHeight="251662848" behindDoc="0" locked="0" layoutInCell="1" allowOverlap="1" wp14:anchorId="40E94E86" wp14:editId="517644F8">
                 <wp:simplePos x="0" y="0"/>
                 <wp:positionH relativeFrom="margin">
                   <wp:posOffset>3178628</wp:posOffset>
@@ -3512,7 +3512,7 @@
         <mc:AlternateContent>
           <mc:Choice Requires="wps">
             <w:drawing>
-              <wp:anchor distT="0" distB="0" distL="114300" distR="114300" simplePos="0" relativeHeight="251663360" behindDoc="0" locked="0" layoutInCell="1" allowOverlap="1" wp14:anchorId="4140B336" wp14:editId="6A2805A4">
+              <wp:anchor distT="0" distB="0" distL="114300" distR="114300" simplePos="0" relativeHeight="251663872" behindDoc="0" locked="0" layoutInCell="1" allowOverlap="1" wp14:anchorId="4140B336" wp14:editId="6A2805A4">
                 <wp:simplePos x="0" y="0"/>
                 <wp:positionH relativeFrom="column">
                   <wp:posOffset>3479371</wp:posOffset>
@@ -3602,7 +3602,7 @@
           <w:lang w:eastAsia="de-CH"/>
         </w:rPr>
         <w:drawing>
-          <wp:anchor distT="0" distB="0" distL="114300" distR="114300" simplePos="0" relativeHeight="251630586" behindDoc="1" locked="0" layoutInCell="1" allowOverlap="1" wp14:anchorId="21E9D5C3" wp14:editId="22BA4EBE">
+          <wp:anchor distT="0" distB="0" distL="114300" distR="114300" simplePos="0" relativeHeight="251639296" behindDoc="1" locked="0" layoutInCell="1" allowOverlap="1" wp14:anchorId="21E9D5C3" wp14:editId="22BA4EBE">
             <wp:simplePos x="0" y="0"/>
             <wp:positionH relativeFrom="column">
               <wp:posOffset>2886710</wp:posOffset>
@@ -3679,7 +3679,7 @@
         <mc:AlternateContent>
           <mc:Choice Requires="wps">
             <w:drawing>
-              <wp:anchor distT="0" distB="0" distL="114300" distR="114300" simplePos="0" relativeHeight="251665408" behindDoc="0" locked="0" layoutInCell="1" allowOverlap="1" wp14:anchorId="4664ED06" wp14:editId="28E5DB1E">
+              <wp:anchor distT="0" distB="0" distL="114300" distR="114300" simplePos="0" relativeHeight="251665920" behindDoc="0" locked="0" layoutInCell="1" allowOverlap="1" wp14:anchorId="4664ED06" wp14:editId="28E5DB1E">
                 <wp:simplePos x="0" y="0"/>
                 <wp:positionH relativeFrom="column">
                   <wp:posOffset>3185160</wp:posOffset>
@@ -3752,7 +3752,7 @@
         <mc:AlternateContent>
           <mc:Choice Requires="wps">
             <w:drawing>
-              <wp:anchor distT="0" distB="0" distL="114300" distR="114300" simplePos="0" relativeHeight="251664384" behindDoc="0" locked="0" layoutInCell="1" allowOverlap="1" wp14:anchorId="1513E2DF" wp14:editId="36F337BD">
+              <wp:anchor distT="0" distB="0" distL="114300" distR="114300" simplePos="0" relativeHeight="251664896" behindDoc="0" locked="0" layoutInCell="1" allowOverlap="1" wp14:anchorId="1513E2DF" wp14:editId="36F337BD">
                 <wp:simplePos x="0" y="0"/>
                 <wp:positionH relativeFrom="margin">
                   <wp:posOffset>2884539</wp:posOffset>
@@ -3908,7 +3908,7 @@
           <w:lang w:eastAsia="de-CH"/>
         </w:rPr>
         <w:drawing>
-          <wp:anchor distT="0" distB="0" distL="114300" distR="114300" simplePos="0" relativeHeight="251657216" behindDoc="0" locked="0" layoutInCell="1" allowOverlap="1" wp14:anchorId="0BDA9346" wp14:editId="5B5093B5">
+          <wp:anchor distT="0" distB="0" distL="114300" distR="114300" simplePos="0" relativeHeight="251660800" behindDoc="0" locked="0" layoutInCell="1" allowOverlap="1" wp14:anchorId="0BDA9346" wp14:editId="5B5093B5">
             <wp:simplePos x="0" y="0"/>
             <wp:positionH relativeFrom="column">
               <wp:posOffset>2886705</wp:posOffset>
@@ -4004,7 +4004,7 @@
           <w:lang w:eastAsia="de-CH"/>
         </w:rPr>
         <w:drawing>
-          <wp:anchor distT="0" distB="0" distL="114300" distR="114300" simplePos="0" relativeHeight="251673600" behindDoc="1" locked="0" layoutInCell="1" allowOverlap="1" wp14:anchorId="73988D5D" wp14:editId="3E7410A3">
+          <wp:anchor distT="0" distB="0" distL="114300" distR="114300" simplePos="0" relativeHeight="251673088" behindDoc="1" locked="0" layoutInCell="1" allowOverlap="1" wp14:anchorId="73988D5D" wp14:editId="3E7410A3">
             <wp:simplePos x="0" y="0"/>
             <wp:positionH relativeFrom="margin">
               <wp:posOffset>2880995</wp:posOffset>
@@ -4119,7 +4119,7 @@
         </w:rPr>
         <w:lastRenderedPageBreak/>
         <w:drawing>
-          <wp:anchor distT="0" distB="0" distL="114300" distR="114300" simplePos="0" relativeHeight="251635711" behindDoc="1" locked="0" layoutInCell="1" allowOverlap="1" wp14:anchorId="49BC7608" wp14:editId="5E08ECD7">
+          <wp:anchor distT="0" distB="0" distL="114300" distR="114300" simplePos="0" relativeHeight="251644416" behindDoc="1" locked="0" layoutInCell="1" allowOverlap="1" wp14:anchorId="49BC7608" wp14:editId="5E08ECD7">
             <wp:simplePos x="0" y="0"/>
             <wp:positionH relativeFrom="page">
               <wp:posOffset>3778250</wp:posOffset>
@@ -4202,7 +4202,7 @@
         <mc:AlternateContent>
           <mc:Choice Requires="wps">
             <w:drawing>
-              <wp:anchor distT="0" distB="0" distL="114300" distR="114300" simplePos="0" relativeHeight="251667456" behindDoc="0" locked="0" layoutInCell="1" allowOverlap="1" wp14:anchorId="0E20B4B3" wp14:editId="17C0DCB8">
+              <wp:anchor distT="0" distB="0" distL="114300" distR="114300" simplePos="0" relativeHeight="251667968" behindDoc="0" locked="0" layoutInCell="1" allowOverlap="1" wp14:anchorId="0E20B4B3" wp14:editId="17C0DCB8">
                 <wp:simplePos x="0" y="0"/>
                 <wp:positionH relativeFrom="column">
                   <wp:posOffset>3489960</wp:posOffset>
@@ -4275,7 +4275,7 @@
         <mc:AlternateContent>
           <mc:Choice Requires="wps">
             <w:drawing>
-              <wp:anchor distT="0" distB="0" distL="114300" distR="114300" simplePos="0" relativeHeight="251666432" behindDoc="0" locked="0" layoutInCell="1" allowOverlap="1" wp14:anchorId="5CE04054" wp14:editId="2210CD47">
+              <wp:anchor distT="0" distB="0" distL="114300" distR="114300" simplePos="0" relativeHeight="251666944" behindDoc="0" locked="0" layoutInCell="1" allowOverlap="1" wp14:anchorId="5CE04054" wp14:editId="2210CD47">
                 <wp:simplePos x="0" y="0"/>
                 <wp:positionH relativeFrom="margin">
                   <wp:posOffset>3189192</wp:posOffset>
@@ -4415,7 +4415,7 @@
           <w:lang w:eastAsia="de-CH"/>
         </w:rPr>
         <w:drawing>
-          <wp:anchor distT="0" distB="0" distL="114300" distR="114300" simplePos="0" relativeHeight="251634686" behindDoc="1" locked="0" layoutInCell="1" allowOverlap="1" wp14:anchorId="41587652" wp14:editId="79BFF928">
+          <wp:anchor distT="0" distB="0" distL="114300" distR="114300" simplePos="0" relativeHeight="251643392" behindDoc="1" locked="0" layoutInCell="1" allowOverlap="1" wp14:anchorId="41587652" wp14:editId="79BFF928">
             <wp:simplePos x="0" y="0"/>
             <wp:positionH relativeFrom="page">
               <wp:posOffset>3785235</wp:posOffset>
@@ -4480,7 +4480,7 @@
         <mc:AlternateContent>
           <mc:Choice Requires="wps">
             <w:drawing>
-              <wp:anchor distT="0" distB="0" distL="114300" distR="114300" simplePos="0" relativeHeight="251668480" behindDoc="0" locked="0" layoutInCell="1" allowOverlap="1" wp14:anchorId="54C67DC6" wp14:editId="5DD3F3B6">
+              <wp:anchor distT="0" distB="0" distL="114300" distR="114300" simplePos="0" relativeHeight="251668992" behindDoc="0" locked="0" layoutInCell="1" allowOverlap="1" wp14:anchorId="54C67DC6" wp14:editId="5DD3F3B6">
                 <wp:simplePos x="0" y="0"/>
                 <wp:positionH relativeFrom="margin">
                   <wp:posOffset>2865725</wp:posOffset>
@@ -4631,7 +4631,7 @@
           <w:lang w:eastAsia="de-CH"/>
         </w:rPr>
         <w:drawing>
-          <wp:anchor distT="0" distB="0" distL="114300" distR="114300" simplePos="0" relativeHeight="251633661" behindDoc="1" locked="0" layoutInCell="1" allowOverlap="1" wp14:anchorId="50C99615" wp14:editId="608F8C01">
+          <wp:anchor distT="0" distB="0" distL="114300" distR="114300" simplePos="0" relativeHeight="251642368" behindDoc="1" locked="0" layoutInCell="1" allowOverlap="1" wp14:anchorId="50C99615" wp14:editId="608F8C01">
             <wp:simplePos x="0" y="0"/>
             <wp:positionH relativeFrom="column">
               <wp:posOffset>2886075</wp:posOffset>
@@ -4696,7 +4696,7 @@
         <mc:AlternateContent>
           <mc:Choice Requires="wps">
             <w:drawing>
-              <wp:anchor distT="0" distB="0" distL="114300" distR="114300" simplePos="0" relativeHeight="251669504" behindDoc="0" locked="0" layoutInCell="1" allowOverlap="1" wp14:anchorId="7DFADD2C" wp14:editId="1C03E6E2">
+              <wp:anchor distT="0" distB="0" distL="114300" distR="114300" simplePos="0" relativeHeight="251670016" behindDoc="0" locked="0" layoutInCell="1" allowOverlap="1" wp14:anchorId="7DFADD2C" wp14:editId="1C03E6E2">
                 <wp:simplePos x="0" y="0"/>
                 <wp:positionH relativeFrom="column">
                   <wp:posOffset>3166715</wp:posOffset>
@@ -4801,7 +4801,7 @@
         <mc:AlternateContent>
           <mc:Choice Requires="wps">
             <w:drawing>
-              <wp:anchor distT="0" distB="0" distL="114300" distR="114300" simplePos="0" relativeHeight="251680768" behindDoc="0" locked="0" layoutInCell="1" allowOverlap="1" wp14:anchorId="39FC3013" wp14:editId="1ACD0958">
+              <wp:anchor distT="0" distB="0" distL="114300" distR="114300" simplePos="0" relativeHeight="251675136" behindDoc="0" locked="0" layoutInCell="1" allowOverlap="1" wp14:anchorId="39FC3013" wp14:editId="1ACD0958">
                 <wp:simplePos x="0" y="0"/>
                 <wp:positionH relativeFrom="margin">
                   <wp:align>right</wp:align>
@@ -4933,7 +4933,7 @@
         <mc:AlternateContent>
           <mc:Choice Requires="wps">
             <w:drawing>
-              <wp:anchor distT="0" distB="0" distL="114300" distR="114300" simplePos="0" relativeHeight="251670528" behindDoc="0" locked="0" layoutInCell="1" allowOverlap="1" wp14:anchorId="19A8FCBB" wp14:editId="02F45885">
+              <wp:anchor distT="0" distB="0" distL="114300" distR="114300" simplePos="0" relativeHeight="251671040" behindDoc="0" locked="0" layoutInCell="1" allowOverlap="1" wp14:anchorId="19A8FCBB" wp14:editId="02F45885">
                 <wp:simplePos x="0" y="0"/>
                 <wp:positionH relativeFrom="margin">
                   <wp:posOffset>2804795</wp:posOffset>
@@ -5074,7 +5074,7 @@
         <mc:AlternateContent>
           <mc:Choice Requires="wps">
             <w:drawing>
-              <wp:anchor distT="0" distB="0" distL="114300" distR="114300" simplePos="0" relativeHeight="251671552" behindDoc="0" locked="0" layoutInCell="1" allowOverlap="1" wp14:anchorId="0E8A74CC" wp14:editId="70AF7CC4">
+              <wp:anchor distT="0" distB="0" distL="114300" distR="114300" simplePos="0" relativeHeight="251672064" behindDoc="0" locked="0" layoutInCell="1" allowOverlap="1" wp14:anchorId="0E8A74CC" wp14:editId="70AF7CC4">
                 <wp:simplePos x="0" y="0"/>
                 <wp:positionH relativeFrom="column">
                   <wp:posOffset>3104515</wp:posOffset>
@@ -5150,7 +5150,7 @@
         <mc:AlternateContent>
           <mc:Choice Requires="wpg">
             <w:drawing>
-              <wp:anchor distT="0" distB="0" distL="114300" distR="114300" simplePos="0" relativeHeight="251678720" behindDoc="0" locked="0" layoutInCell="1" allowOverlap="1" wp14:anchorId="5A67B836" wp14:editId="5812D06C">
+              <wp:anchor distT="0" distB="0" distL="114300" distR="114300" simplePos="0" relativeHeight="251674112" behindDoc="0" locked="0" layoutInCell="1" allowOverlap="1" wp14:anchorId="5A67B836" wp14:editId="5812D06C">
                 <wp:simplePos x="0" y="0"/>
                 <wp:positionH relativeFrom="column">
                   <wp:posOffset>5181341</wp:posOffset>
@@ -5342,7 +5342,7 @@
           <w:lang w:eastAsia="de-CH"/>
         </w:rPr>
         <w:drawing>
-          <wp:anchor distT="0" distB="0" distL="114300" distR="114300" simplePos="0" relativeHeight="251660288" behindDoc="0" locked="0" layoutInCell="1" allowOverlap="1" wp14:anchorId="374F43B4" wp14:editId="76E515EC">
+          <wp:anchor distT="0" distB="0" distL="114300" distR="114300" simplePos="0" relativeHeight="251661824" behindDoc="0" locked="0" layoutInCell="1" allowOverlap="1" wp14:anchorId="374F43B4" wp14:editId="76E515EC">
             <wp:simplePos x="0" y="0"/>
             <wp:positionH relativeFrom="column">
               <wp:posOffset>2886075</wp:posOffset>
@@ -5429,7 +5429,7 @@
           <w:lang w:eastAsia="de-CH"/>
         </w:rPr>
         <w:drawing>
-          <wp:anchor distT="0" distB="0" distL="114300" distR="114300" simplePos="0" relativeHeight="251632636" behindDoc="1" locked="0" layoutInCell="1" allowOverlap="1" wp14:anchorId="510DF1BA" wp14:editId="1EFF3FD1">
+          <wp:anchor distT="0" distB="0" distL="114300" distR="114300" simplePos="0" relativeHeight="251641344" behindDoc="1" locked="0" layoutInCell="1" allowOverlap="1" wp14:anchorId="510DF1BA" wp14:editId="1EFF3FD1">
             <wp:simplePos x="0" y="0"/>
             <wp:positionH relativeFrom="column">
               <wp:posOffset>2893060</wp:posOffset>
@@ -5638,7 +5638,7 @@
       <w:rPr>
         <w:noProof/>
       </w:rPr>
-      <w:t>5</w:t>
+      <w:t>6</w:t>
     </w:r>
     <w:r>
       <w:fldChar w:fldCharType="end"/>
@@ -11434,7 +11434,7 @@
 </file>
 
 <file path=customXml/itemProps1.xml><?xml version="1.0" encoding="utf-8"?>
-<ds:datastoreItem xmlns:ds="http://schemas.openxmlformats.org/officeDocument/2006/customXml" ds:itemID="{B50024CF-B2E1-46B1-8775-7F3EF78FAE80}">
+<ds:datastoreItem xmlns:ds="http://schemas.openxmlformats.org/officeDocument/2006/customXml" ds:itemID="{24C81DB1-AC4B-42AC-A542-CEEC132725BE}">
   <ds:schemaRefs>
     <ds:schemaRef ds:uri="http://schemas.openxmlformats.org/officeDocument/2006/bibliography"/>
   </ds:schemaRefs>

</xml_diff>